<commit_message>
added description for queries
</commit_message>
<xml_diff>
--- a/Query SPARQL/Query SPARQL.docx
+++ b/Query SPARQL/Query SPARQL.docx
@@ -109,6 +109,56 @@
         </w:rPr>
         <w:t>dei vari artisti</w:t>
       </w:r>
+      <w:r>
+        <w:rPr>
+          <w:color w:val="FF0000"/>
+          <w:shd w:val="clear" w:color="auto" w:fill="FFEF9E"/>
+          <w:lang w:eastAsia="it-IT"/>
+        </w:rPr>
+        <w:t>?</w:t>
+      </w:r>
+    </w:p>
+    <w:p>
+      <w:pPr>
+        <w:pStyle w:val="Paragrafoelenco"/>
+        <w:rPr>
+          <w:color w:val="FF0000"/>
+          <w:lang w:eastAsia="it-IT"/>
+        </w:rPr>
+      </w:pPr>
+      <w:r>
+        <w:rPr>
+          <w:color w:val="FF0000"/>
+          <w:shd w:val="clear" w:color="auto" w:fill="FFEF9E"/>
+          <w:lang w:eastAsia="it-IT"/>
+        </w:rPr>
+        <w:t xml:space="preserve">L’output mostra </w:t>
+      </w:r>
+      <w:r>
+        <w:rPr>
+          <w:color w:val="FF0000"/>
+          <w:shd w:val="clear" w:color="auto" w:fill="FFEF9E"/>
+          <w:lang w:eastAsia="it-IT"/>
+        </w:rPr>
+        <w:t>le opere(realizzate dai vari artisti) che si trovano nelle varie città</w:t>
+      </w:r>
+      <w:r>
+        <w:rPr>
+          <w:color w:val="FF0000"/>
+          <w:shd w:val="clear" w:color="auto" w:fill="FFEF9E"/>
+          <w:lang w:eastAsia="it-IT"/>
+        </w:rPr>
+        <w:t>.</w:t>
+      </w:r>
+    </w:p>
+    <w:p>
+      <w:pPr>
+        <w:pStyle w:val="Paragrafoelenco"/>
+        <w:rPr>
+          <w:color w:val="FF0000"/>
+          <w:lang w:eastAsia="it-IT"/>
+        </w:rPr>
+      </w:pPr>
     </w:p>
     <w:p>
       <w:pPr>
@@ -188,49 +238,7 @@
         <w:rPr>
           <w:lang w:eastAsia="it-IT"/>
         </w:rPr>
-        <w:t>SELECT ?opera ?</w:t>
-      </w:r>
-      <w:proofErr w:type="gramStart"/>
-      <w:r>
-        <w:rPr>
-          <w:lang w:eastAsia="it-IT"/>
-        </w:rPr>
-        <w:t>citta</w:t>
-      </w:r>
-      <w:proofErr w:type="gramEnd"/>
-      <w:r>
-        <w:rPr>
-          <w:lang w:eastAsia="it-IT"/>
-        </w:rPr>
-        <w:t xml:space="preserve"> ?artista WHERE { ?opera </w:t>
-      </w:r>
-      <w:proofErr w:type="spellStart"/>
-      <w:r>
-        <w:rPr>
-          <w:lang w:eastAsia="it-IT"/>
-        </w:rPr>
-        <w:t>museum:operaInCitta</w:t>
-      </w:r>
-      <w:proofErr w:type="spellEnd"/>
-      <w:r>
-        <w:rPr>
-          <w:lang w:eastAsia="it-IT"/>
-        </w:rPr>
-        <w:t xml:space="preserve"> ?citta; </w:t>
-      </w:r>
-      <w:proofErr w:type="spellStart"/>
-      <w:r>
-        <w:rPr>
-          <w:lang w:eastAsia="it-IT"/>
-        </w:rPr>
-        <w:t>museum:realizzatoDa</w:t>
-      </w:r>
-      <w:proofErr w:type="spellEnd"/>
-      <w:r>
-        <w:rPr>
-          <w:lang w:eastAsia="it-IT"/>
-        </w:rPr>
-        <w:t xml:space="preserve"> ?artista. </w:t>
+        <w:t xml:space="preserve">SELECT ?opera ?citta ?artista WHERE { ?opera museum:operaInCitta ?citta; museum:realizzatoDa ?artista. </w:t>
       </w:r>
       <w:r>
         <w:rPr>
@@ -298,6 +306,48 @@
     </w:p>
     <w:p>
       <w:pPr>
+        <w:pStyle w:val="Paragrafoelenco"/>
+        <w:rPr>
+          <w:color w:val="FF0000"/>
+          <w:lang w:eastAsia="it-IT"/>
+        </w:rPr>
+      </w:pPr>
+      <w:r>
+        <w:rPr>
+          <w:color w:val="FF0000"/>
+          <w:shd w:val="clear" w:color="auto" w:fill="FFEF9E"/>
+          <w:lang w:eastAsia="it-IT"/>
+        </w:rPr>
+        <w:t>L’output mostra</w:t>
+      </w:r>
+      <w:r>
+        <w:rPr>
+          <w:color w:val="FF0000"/>
+          <w:shd w:val="clear" w:color="auto" w:fill="FFEF9E"/>
+          <w:lang w:eastAsia="it-IT"/>
+        </w:rPr>
+        <w:t xml:space="preserve"> in quale museo(quindi in quale città) si trovano le opere dei vari artisti</w:t>
+      </w:r>
+      <w:r>
+        <w:rPr>
+          <w:color w:val="FF0000"/>
+          <w:shd w:val="clear" w:color="auto" w:fill="FFEF9E"/>
+          <w:lang w:eastAsia="it-IT"/>
+        </w:rPr>
+        <w:t>.</w:t>
+      </w:r>
+    </w:p>
+    <w:p>
+      <w:pPr>
+        <w:pStyle w:val="Paragrafoelenco"/>
+        <w:rPr>
+          <w:color w:val="FF0000"/>
+          <w:lang w:eastAsia="it-IT"/>
+        </w:rPr>
+      </w:pPr>
+    </w:p>
+    <w:p>
+      <w:pPr>
         <w:ind w:left="708"/>
         <w:rPr>
           <w:lang w:eastAsia="it-IT"/>
@@ -307,63 +357,7 @@
         <w:rPr>
           <w:lang w:eastAsia="it-IT"/>
         </w:rPr>
-        <w:t>SELECT ?artista ?museo ?</w:t>
-      </w:r>
-      <w:proofErr w:type="gramStart"/>
-      <w:r>
-        <w:rPr>
-          <w:lang w:eastAsia="it-IT"/>
-        </w:rPr>
-        <w:t>citta</w:t>
-      </w:r>
-      <w:proofErr w:type="gramEnd"/>
-      <w:r>
-        <w:rPr>
-          <w:lang w:eastAsia="it-IT"/>
-        </w:rPr>
-        <w:t xml:space="preserve"> WHERE {?artista </w:t>
-      </w:r>
-      <w:proofErr w:type="spellStart"/>
-      <w:r>
-        <w:rPr>
-          <w:lang w:eastAsia="it-IT"/>
-        </w:rPr>
-        <w:t>museum:presentaIn</w:t>
-      </w:r>
-      <w:proofErr w:type="spellEnd"/>
-      <w:r>
-        <w:rPr>
-          <w:lang w:eastAsia="it-IT"/>
-        </w:rPr>
-        <w:t xml:space="preserve"> ?museo. ?museo </w:t>
-      </w:r>
-      <w:proofErr w:type="spellStart"/>
-      <w:r>
-        <w:rPr>
-          <w:lang w:eastAsia="it-IT"/>
-        </w:rPr>
-        <w:t>museum:museoInCitta</w:t>
-      </w:r>
-      <w:proofErr w:type="spellEnd"/>
-      <w:r>
-        <w:rPr>
-          <w:lang w:eastAsia="it-IT"/>
-        </w:rPr>
-        <w:t xml:space="preserve"> ?</w:t>
-      </w:r>
-      <w:proofErr w:type="gramStart"/>
-      <w:r>
-        <w:rPr>
-          <w:lang w:eastAsia="it-IT"/>
-        </w:rPr>
-        <w:t>citta</w:t>
-      </w:r>
-      <w:proofErr w:type="gramEnd"/>
-      <w:r>
-        <w:rPr>
-          <w:lang w:eastAsia="it-IT"/>
-        </w:rPr>
-        <w:t xml:space="preserve">. </w:t>
+        <w:t xml:space="preserve">SELECT ?artista ?museo ?citta WHERE {?artista museum:presentaIn ?museo. ?museo museum:museoInCitta ?citta. </w:t>
       </w:r>
       <w:r>
         <w:rPr>
@@ -499,32 +493,66 @@
           <w:shd w:val="clear" w:color="auto" w:fill="FFEF9E"/>
           <w:lang w:eastAsia="it-IT"/>
         </w:rPr>
-        <w:t>C</w:t>
-      </w:r>
-      <w:r>
-        <w:rPr>
-          <w:color w:val="FF0000"/>
-          <w:shd w:val="clear" w:color="auto" w:fill="FFEF9E"/>
-          <w:lang w:eastAsia="it-IT"/>
-        </w:rPr>
-        <w:t xml:space="preserve">ollezioni d'arte sono nelle </w:t>
-      </w:r>
-      <w:r>
-        <w:rPr>
-          <w:color w:val="FF0000"/>
-          <w:shd w:val="clear" w:color="auto" w:fill="FFEF9E"/>
-          <w:lang w:eastAsia="it-IT"/>
-        </w:rPr>
-        <w:t xml:space="preserve">varie </w:t>
-      </w:r>
-      <w:r>
-        <w:rPr>
-          <w:color w:val="FF0000"/>
-          <w:shd w:val="clear" w:color="auto" w:fill="FFEF9E"/>
-          <w:lang w:eastAsia="it-IT"/>
-        </w:rPr>
-        <w:t>città</w:t>
-      </w:r>
+        <w:t>Dove si trovano le varie c</w:t>
+      </w:r>
+      <w:r>
+        <w:rPr>
+          <w:color w:val="FF0000"/>
+          <w:shd w:val="clear" w:color="auto" w:fill="FFEF9E"/>
+          <w:lang w:eastAsia="it-IT"/>
+        </w:rPr>
+        <w:t>ollezioni d'art</w:t>
+      </w:r>
+      <w:r>
+        <w:rPr>
+          <w:color w:val="FF0000"/>
+          <w:shd w:val="clear" w:color="auto" w:fill="FFEF9E"/>
+          <w:lang w:eastAsia="it-IT"/>
+        </w:rPr>
+        <w:t>e?</w:t>
+      </w:r>
+    </w:p>
+    <w:p>
+      <w:pPr>
+        <w:pStyle w:val="Paragrafoelenco"/>
+        <w:rPr>
+          <w:color w:val="FF0000"/>
+          <w:lang w:eastAsia="it-IT"/>
+        </w:rPr>
+      </w:pPr>
+      <w:r>
+        <w:rPr>
+          <w:color w:val="FF0000"/>
+          <w:shd w:val="clear" w:color="auto" w:fill="FFEF9E"/>
+          <w:lang w:eastAsia="it-IT"/>
+        </w:rPr>
+        <w:t>L’output mostra i</w:t>
+      </w:r>
+      <w:r>
+        <w:rPr>
+          <w:color w:val="FF0000"/>
+          <w:shd w:val="clear" w:color="auto" w:fill="FFEF9E"/>
+          <w:lang w:eastAsia="it-IT"/>
+        </w:rPr>
+        <w:t>n quale città si trovano le varie collezioni d’arte</w:t>
+      </w:r>
+      <w:r>
+        <w:rPr>
+          <w:color w:val="FF0000"/>
+          <w:shd w:val="clear" w:color="auto" w:fill="FFEF9E"/>
+          <w:lang w:eastAsia="it-IT"/>
+        </w:rPr>
+        <w:t>.</w:t>
+      </w:r>
+    </w:p>
+    <w:p>
+      <w:pPr>
+        <w:pStyle w:val="Paragrafoelenco"/>
+        <w:rPr>
+          <w:color w:val="FF0000"/>
+          <w:lang w:eastAsia="it-IT"/>
+        </w:rPr>
+      </w:pPr>
     </w:p>
     <w:p>
       <w:pPr>
@@ -549,63 +577,7 @@
         <w:rPr>
           <w:lang w:eastAsia="it-IT"/>
         </w:rPr>
-        <w:t>?collezione ?</w:t>
-      </w:r>
-      <w:proofErr w:type="gramStart"/>
-      <w:r>
-        <w:rPr>
-          <w:lang w:eastAsia="it-IT"/>
-        </w:rPr>
-        <w:t>citta</w:t>
-      </w:r>
-      <w:proofErr w:type="gramEnd"/>
-      <w:r>
-        <w:rPr>
-          <w:lang w:eastAsia="it-IT"/>
-        </w:rPr>
-        <w:t xml:space="preserve"> WHERE {?collezione </w:t>
-      </w:r>
-      <w:proofErr w:type="spellStart"/>
-      <w:r>
-        <w:rPr>
-          <w:lang w:eastAsia="it-IT"/>
-        </w:rPr>
-        <w:t>museum:presentataIn</w:t>
-      </w:r>
-      <w:proofErr w:type="spellEnd"/>
-      <w:r>
-        <w:rPr>
-          <w:lang w:eastAsia="it-IT"/>
-        </w:rPr>
-        <w:t xml:space="preserve"> ?museo. ?museo </w:t>
-      </w:r>
-      <w:proofErr w:type="spellStart"/>
-      <w:r>
-        <w:rPr>
-          <w:lang w:eastAsia="it-IT"/>
-        </w:rPr>
-        <w:t>museum:museoInCitta</w:t>
-      </w:r>
-      <w:proofErr w:type="spellEnd"/>
-      <w:r>
-        <w:rPr>
-          <w:lang w:eastAsia="it-IT"/>
-        </w:rPr>
-        <w:t xml:space="preserve"> ?</w:t>
-      </w:r>
-      <w:proofErr w:type="gramStart"/>
-      <w:r>
-        <w:rPr>
-          <w:lang w:eastAsia="it-IT"/>
-        </w:rPr>
-        <w:t>citta</w:t>
-      </w:r>
-      <w:proofErr w:type="gramEnd"/>
-      <w:r>
-        <w:rPr>
-          <w:lang w:eastAsia="it-IT"/>
-        </w:rPr>
-        <w:t>.</w:t>
+        <w:t>?collezione ?citta WHERE {?collezione museum:presentataIn ?museo. ?museo museum:museoInCitta ?citta.</w:t>
       </w:r>
       <w:r>
         <w:rPr>
@@ -721,6 +693,62 @@
     </w:p>
     <w:p>
       <w:pPr>
+        <w:rPr>
+          <w:lang w:eastAsia="it-IT"/>
+        </w:rPr>
+      </w:pPr>
+    </w:p>
+    <w:p>
+      <w:pPr>
+        <w:rPr>
+          <w:lang w:eastAsia="it-IT"/>
+        </w:rPr>
+      </w:pPr>
+    </w:p>
+    <w:p>
+      <w:pPr>
+        <w:rPr>
+          <w:lang w:eastAsia="it-IT"/>
+        </w:rPr>
+      </w:pPr>
+    </w:p>
+    <w:p>
+      <w:pPr>
+        <w:rPr>
+          <w:lang w:eastAsia="it-IT"/>
+        </w:rPr>
+      </w:pPr>
+    </w:p>
+    <w:p>
+      <w:pPr>
+        <w:rPr>
+          <w:lang w:eastAsia="it-IT"/>
+        </w:rPr>
+      </w:pPr>
+    </w:p>
+    <w:p>
+      <w:pPr>
+        <w:rPr>
+          <w:lang w:eastAsia="it-IT"/>
+        </w:rPr>
+      </w:pPr>
+    </w:p>
+    <w:p>
+      <w:pPr>
+        <w:rPr>
+          <w:lang w:eastAsia="it-IT"/>
+        </w:rPr>
+      </w:pPr>
+    </w:p>
+    <w:p>
+      <w:pPr>
+        <w:rPr>
+          <w:lang w:eastAsia="it-IT"/>
+        </w:rPr>
+      </w:pPr>
+    </w:p>
+    <w:p>
+      <w:pPr>
         <w:pStyle w:val="Paragrafoelenco"/>
         <w:numPr>
           <w:ilvl w:val="0"/>
@@ -737,40 +765,44 @@
           <w:shd w:val="clear" w:color="auto" w:fill="FFEF9E"/>
           <w:lang w:eastAsia="it-IT"/>
         </w:rPr>
-        <w:t>Muse</w:t>
-      </w:r>
-      <w:r>
-        <w:rPr>
-          <w:color w:val="FF0000"/>
-          <w:shd w:val="clear" w:color="auto" w:fill="FFEF9E"/>
-          <w:lang w:eastAsia="it-IT"/>
-        </w:rPr>
-        <w:t>i raggruppati per c</w:t>
-      </w:r>
-      <w:r>
-        <w:rPr>
-          <w:color w:val="FF0000"/>
-          <w:shd w:val="clear" w:color="auto" w:fill="FFEF9E"/>
-          <w:lang w:eastAsia="it-IT"/>
-        </w:rPr>
-        <w:t>ontinente</w:t>
-      </w:r>
-      <w:r>
-        <w:rPr>
-          <w:color w:val="FF0000"/>
-          <w:shd w:val="clear" w:color="auto" w:fill="FFEF9E"/>
-          <w:lang w:eastAsia="it-IT"/>
-        </w:rPr>
-        <w:t>, nazione</w:t>
-      </w:r>
-      <w:r>
-        <w:rPr>
-          <w:color w:val="FF0000"/>
-          <w:shd w:val="clear" w:color="auto" w:fill="FFEF9E"/>
-          <w:lang w:eastAsia="it-IT"/>
-        </w:rPr>
-        <w:t xml:space="preserve"> e città</w:t>
-      </w:r>
+        <w:lastRenderedPageBreak/>
+        <w:t xml:space="preserve">Dove si trovano i vari musei? </w:t>
+      </w:r>
+    </w:p>
+    <w:p>
+      <w:pPr>
+        <w:pStyle w:val="Paragrafoelenco"/>
+        <w:rPr>
+          <w:color w:val="FF0000"/>
+          <w:shd w:val="clear" w:color="auto" w:fill="FFEF9E"/>
+          <w:lang w:eastAsia="it-IT"/>
+        </w:rPr>
+      </w:pPr>
+      <w:r>
+        <w:rPr>
+          <w:color w:val="FF0000"/>
+          <w:shd w:val="clear" w:color="auto" w:fill="FFEF9E"/>
+          <w:lang w:eastAsia="it-IT"/>
+        </w:rPr>
+        <w:t>L’output mostra i musei che si trovano nelle varie città, quindi nelle varie nazioni e quindi nei vari continenti</w:t>
+      </w:r>
+      <w:r>
+        <w:rPr>
+          <w:color w:val="FF0000"/>
+          <w:shd w:val="clear" w:color="auto" w:fill="FFEF9E"/>
+          <w:lang w:eastAsia="it-IT"/>
+        </w:rPr>
+        <w:t>.</w:t>
+      </w:r>
+    </w:p>
+    <w:p>
+      <w:pPr>
+        <w:pStyle w:val="Paragrafoelenco"/>
+        <w:rPr>
+          <w:color w:val="FF0000"/>
+          <w:lang w:eastAsia="it-IT"/>
+        </w:rPr>
+      </w:pPr>
     </w:p>
     <w:p>
       <w:pPr>
@@ -783,35 +815,7 @@
         <w:rPr>
           <w:lang w:eastAsia="it-IT"/>
         </w:rPr>
-        <w:t>SELECT ?museo ?</w:t>
-      </w:r>
-      <w:proofErr w:type="gramStart"/>
-      <w:r>
-        <w:rPr>
-          <w:lang w:eastAsia="it-IT"/>
-        </w:rPr>
-        <w:t>citta</w:t>
-      </w:r>
-      <w:proofErr w:type="gramEnd"/>
-      <w:r>
-        <w:rPr>
-          <w:lang w:eastAsia="it-IT"/>
-        </w:rPr>
-        <w:t xml:space="preserve"> ?nazione ?continente WHERE {?museo </w:t>
-      </w:r>
-      <w:proofErr w:type="spellStart"/>
-      <w:r>
-        <w:rPr>
-          <w:lang w:eastAsia="it-IT"/>
-        </w:rPr>
-        <w:t>museum:museoInCitta</w:t>
-      </w:r>
-      <w:proofErr w:type="spellEnd"/>
-      <w:r>
-        <w:rPr>
-          <w:lang w:eastAsia="it-IT"/>
-        </w:rPr>
-        <w:t xml:space="preserve"> ?citta. </w:t>
+        <w:t xml:space="preserve">SELECT ?museo ?citta ?nazione ?continente WHERE {?museo museum:museoInCitta ?citta. </w:t>
       </w:r>
     </w:p>
     <w:p>
@@ -826,13 +830,13 @@
           <w:noProof/>
         </w:rPr>
         <w:drawing>
-          <wp:anchor distT="0" distB="0" distL="114300" distR="114300" simplePos="0" relativeHeight="251670528" behindDoc="0" locked="0" layoutInCell="1" allowOverlap="1" wp14:anchorId="4B1950C5" wp14:editId="0A7A5674">
+          <wp:anchor distT="0" distB="0" distL="114300" distR="114300" simplePos="0" relativeHeight="251670528" behindDoc="0" locked="0" layoutInCell="1" allowOverlap="1" wp14:anchorId="4B1950C5" wp14:editId="7DB7C6F7">
             <wp:simplePos x="0" y="0"/>
             <wp:positionH relativeFrom="column">
               <wp:posOffset>240665</wp:posOffset>
             </wp:positionH>
             <wp:positionV relativeFrom="paragraph">
-              <wp:posOffset>554355</wp:posOffset>
+              <wp:posOffset>489878</wp:posOffset>
             </wp:positionV>
             <wp:extent cx="6167120" cy="744220"/>
             <wp:effectExtent l="0" t="0" r="5080" b="0"/>
@@ -892,77 +896,7 @@
         <w:rPr>
           <w:lang w:eastAsia="it-IT"/>
         </w:rPr>
-        <w:t>?</w:t>
-      </w:r>
-      <w:proofErr w:type="gramStart"/>
-      <w:r>
-        <w:rPr>
-          <w:lang w:eastAsia="it-IT"/>
-        </w:rPr>
-        <w:t>citta</w:t>
-      </w:r>
-      <w:proofErr w:type="gramEnd"/>
-      <w:r>
-        <w:rPr>
-          <w:lang w:eastAsia="it-IT"/>
-        </w:rPr>
-        <w:t xml:space="preserve"> </w:t>
-      </w:r>
-      <w:proofErr w:type="spellStart"/>
-      <w:r>
-        <w:rPr>
-          <w:lang w:eastAsia="it-IT"/>
-        </w:rPr>
-        <w:t>museum:contenutaIn</w:t>
-      </w:r>
-      <w:proofErr w:type="spellEnd"/>
-      <w:r>
-        <w:rPr>
-          <w:lang w:eastAsia="it-IT"/>
-        </w:rPr>
-        <w:t xml:space="preserve"> ?nazione. ?nazione </w:t>
-      </w:r>
-      <w:proofErr w:type="spellStart"/>
-      <w:r>
-        <w:rPr>
-          <w:lang w:eastAsia="it-IT"/>
-        </w:rPr>
-        <w:t>rdf:type</w:t>
-      </w:r>
-      <w:proofErr w:type="spellEnd"/>
-      <w:r>
-        <w:rPr>
-          <w:lang w:eastAsia="it-IT"/>
-        </w:rPr>
-        <w:t xml:space="preserve"> </w:t>
-      </w:r>
-      <w:proofErr w:type="spellStart"/>
-      <w:r>
-        <w:rPr>
-          <w:lang w:eastAsia="it-IT"/>
-        </w:rPr>
-        <w:t>museum:Nazione</w:t>
-      </w:r>
-      <w:proofErr w:type="spellEnd"/>
-      <w:r>
-        <w:rPr>
-          <w:lang w:eastAsia="it-IT"/>
-        </w:rPr>
-        <w:t xml:space="preserve">. ?nazione </w:t>
-      </w:r>
-      <w:proofErr w:type="spellStart"/>
-      <w:r>
-        <w:rPr>
-          <w:lang w:eastAsia="it-IT"/>
-        </w:rPr>
-        <w:t>museum:contenutaIn</w:t>
-      </w:r>
-      <w:proofErr w:type="spellEnd"/>
-      <w:r>
-        <w:rPr>
-          <w:lang w:eastAsia="it-IT"/>
-        </w:rPr>
-        <w:t xml:space="preserve"> ?continente} ORDER BY ?continente</w:t>
+        <w:t>?citta museum:contenutaIn ?nazione. ?nazione rdf:type museum:Nazione. ?nazione museum:contenutaIn ?continente} ORDER BY ?continente</w:t>
       </w:r>
       <w:r>
         <w:rPr>
@@ -970,22 +904,6 @@
         </w:rPr>
         <w:t xml:space="preserve"> ?nazione</w:t>
       </w:r>
-    </w:p>
-    <w:p>
-      <w:pPr>
-        <w:ind w:left="360"/>
-        <w:rPr>
-          <w:noProof/>
-        </w:rPr>
-      </w:pPr>
-    </w:p>
-    <w:p>
-      <w:pPr>
-        <w:ind w:left="360"/>
-        <w:rPr>
-          <w:noProof/>
-        </w:rPr>
-      </w:pPr>
     </w:p>
     <w:p>
       <w:pPr>
@@ -998,10 +916,7 @@
           <w:lang w:eastAsia="it-IT"/>
         </w:rPr>
       </w:pPr>
-    </w:p>
-    <w:p>
-      <w:pPr>
-        <w:ind w:left="360"/>
+      <w:r>
         <w:rPr>
           <w:i/>
           <w:iCs/>
@@ -1009,14 +924,8 @@
           <w:szCs w:val="20"/>
           <w:lang w:eastAsia="it-IT"/>
         </w:rPr>
-      </w:pPr>
-    </w:p>
-    <w:p>
-      <w:pPr>
-        <w:rPr>
-          <w:lang w:eastAsia="it-IT"/>
-        </w:rPr>
-      </w:pPr>
+        <w:t>--------------------------------------------------------------------------------------------------------------------------------------------------</w:t>
+      </w:r>
     </w:p>
     <w:p>
       <w:pPr>
@@ -1032,47 +941,6 @@
           <w:ilvl w:val="0"/>
           <w:numId w:val="19"/>
         </w:numPr>
-        <w:rPr>
-          <w:color w:val="FF0000"/>
-          <w:lang w:eastAsia="it-IT"/>
-        </w:rPr>
-      </w:pPr>
-      <w:r>
-        <w:rPr>
-          <w:color w:val="FF0000"/>
-          <w:shd w:val="clear" w:color="auto" w:fill="FFEF9E"/>
-          <w:lang w:eastAsia="it-IT"/>
-        </w:rPr>
-        <w:lastRenderedPageBreak/>
-        <w:t>Collezioni</w:t>
-      </w:r>
-      <w:r>
-        <w:rPr>
-          <w:color w:val="FF0000"/>
-          <w:shd w:val="clear" w:color="auto" w:fill="FFEF9E"/>
-          <w:lang w:eastAsia="it-IT"/>
-        </w:rPr>
-        <w:t xml:space="preserve"> d'arte sono contenute ne</w:t>
-      </w:r>
-      <w:r>
-        <w:rPr>
-          <w:color w:val="FF0000"/>
-          <w:shd w:val="clear" w:color="auto" w:fill="FFEF9E"/>
-          <w:lang w:eastAsia="it-IT"/>
-        </w:rPr>
-        <w:t>i vari</w:t>
-      </w:r>
-      <w:r>
-        <w:rPr>
-          <w:color w:val="FF0000"/>
-          <w:shd w:val="clear" w:color="auto" w:fill="FFEF9E"/>
-          <w:lang w:eastAsia="it-IT"/>
-        </w:rPr>
-        <w:t xml:space="preserve"> museo</w:t>
-      </w:r>
-    </w:p>
-    <w:p>
-      <w:pPr>
         <w:ind w:left="708"/>
         <w:rPr>
           <w:lang w:eastAsia="it-IT"/>
@@ -1080,16 +948,108 @@
       </w:pPr>
       <w:r>
         <w:rPr>
+          <w:color w:val="FF0000"/>
+          <w:shd w:val="clear" w:color="auto" w:fill="FFEF9E"/>
+          <w:lang w:eastAsia="it-IT"/>
+        </w:rPr>
+        <w:t>In quali musei sono presentate le varie c</w:t>
+      </w:r>
+      <w:r>
+        <w:rPr>
+          <w:color w:val="FF0000"/>
+          <w:shd w:val="clear" w:color="auto" w:fill="FFEF9E"/>
+          <w:lang w:eastAsia="it-IT"/>
+        </w:rPr>
+        <w:t>ollezioni</w:t>
+      </w:r>
+      <w:r>
+        <w:rPr>
+          <w:color w:val="FF0000"/>
+          <w:shd w:val="clear" w:color="auto" w:fill="FFEF9E"/>
+          <w:lang w:eastAsia="it-IT"/>
+        </w:rPr>
+        <w:t xml:space="preserve"> d'arte</w:t>
+      </w:r>
+      <w:r>
+        <w:rPr>
+          <w:color w:val="FF0000"/>
+          <w:shd w:val="clear" w:color="auto" w:fill="FFEF9E"/>
+          <w:lang w:eastAsia="it-IT"/>
+        </w:rPr>
+        <w:t>?</w:t>
+      </w:r>
+      <w:r>
+        <w:rPr>
+          <w:color w:val="FF0000"/>
+          <w:shd w:val="clear" w:color="auto" w:fill="FFEF9E"/>
+          <w:lang w:eastAsia="it-IT"/>
+        </w:rPr>
+        <w:t xml:space="preserve"> </w:t>
+      </w:r>
+    </w:p>
+    <w:p>
+      <w:pPr>
+        <w:pStyle w:val="Paragrafoelenco"/>
+        <w:rPr>
+          <w:color w:val="FF0000"/>
+          <w:shd w:val="clear" w:color="auto" w:fill="FFEF9E"/>
+          <w:lang w:eastAsia="it-IT"/>
+        </w:rPr>
+      </w:pPr>
+      <w:r>
+        <w:rPr>
+          <w:color w:val="FF0000"/>
+          <w:shd w:val="clear" w:color="auto" w:fill="FFEF9E"/>
+          <w:lang w:eastAsia="it-IT"/>
+        </w:rPr>
+        <w:t xml:space="preserve">L’output mostra </w:t>
+      </w:r>
+      <w:r>
+        <w:rPr>
+          <w:color w:val="FF0000"/>
+          <w:shd w:val="clear" w:color="auto" w:fill="FFEF9E"/>
+          <w:lang w:eastAsia="it-IT"/>
+        </w:rPr>
+        <w:t>in quali musei si trovano le varie collezioni d’arte</w:t>
+      </w:r>
+      <w:r>
+        <w:rPr>
+          <w:color w:val="FF0000"/>
+          <w:shd w:val="clear" w:color="auto" w:fill="FFEF9E"/>
+          <w:lang w:eastAsia="it-IT"/>
+        </w:rPr>
+        <w:t>.</w:t>
+      </w:r>
+    </w:p>
+    <w:p>
+      <w:pPr>
+        <w:rPr>
+          <w:color w:val="FF0000"/>
+          <w:shd w:val="clear" w:color="auto" w:fill="FFEF9E"/>
+          <w:lang w:eastAsia="it-IT"/>
+        </w:rPr>
+      </w:pPr>
+    </w:p>
+    <w:p>
+      <w:pPr>
+        <w:pStyle w:val="Paragrafoelenco"/>
+        <w:ind w:left="708"/>
+        <w:rPr>
+          <w:lang w:eastAsia="it-IT"/>
+        </w:rPr>
+      </w:pPr>
+      <w:r>
+        <w:rPr>
           <w:noProof/>
         </w:rPr>
         <w:drawing>
-          <wp:anchor distT="0" distB="0" distL="114300" distR="114300" simplePos="0" relativeHeight="251662336" behindDoc="0" locked="0" layoutInCell="1" allowOverlap="1" wp14:anchorId="2572513F" wp14:editId="4941BB41">
+          <wp:anchor distT="0" distB="0" distL="114300" distR="114300" simplePos="0" relativeHeight="251662336" behindDoc="0" locked="0" layoutInCell="1" allowOverlap="1" wp14:anchorId="2572513F" wp14:editId="3716EB3A">
             <wp:simplePos x="0" y="0"/>
             <wp:positionH relativeFrom="margin">
-              <wp:posOffset>234950</wp:posOffset>
+              <wp:posOffset>252534</wp:posOffset>
             </wp:positionH>
             <wp:positionV relativeFrom="paragraph">
-              <wp:posOffset>338455</wp:posOffset>
+              <wp:posOffset>275492</wp:posOffset>
             </wp:positionV>
             <wp:extent cx="6090920" cy="579755"/>
             <wp:effectExtent l="0" t="0" r="5080" b="0"/>
@@ -1149,21 +1109,7 @@
         <w:rPr>
           <w:lang w:eastAsia="it-IT"/>
         </w:rPr>
-        <w:t xml:space="preserve">SELECT ?collezione ?museo WHERE { ?collezione </w:t>
-      </w:r>
-      <w:proofErr w:type="spellStart"/>
-      <w:r>
-        <w:rPr>
-          <w:lang w:eastAsia="it-IT"/>
-        </w:rPr>
-        <w:t>museum:presentataIn</w:t>
-      </w:r>
-      <w:proofErr w:type="spellEnd"/>
-      <w:r>
-        <w:rPr>
-          <w:lang w:eastAsia="it-IT"/>
-        </w:rPr>
-        <w:t xml:space="preserve"> ?museo. </w:t>
+        <w:t xml:space="preserve">SELECT ?collezione ?museo WHERE { ?collezione museum:presentataIn ?museo. </w:t>
       </w:r>
       <w:r>
         <w:rPr>
@@ -1216,7 +1162,15 @@
           <w:shd w:val="clear" w:color="auto" w:fill="FFEF9E"/>
           <w:lang w:eastAsia="it-IT"/>
         </w:rPr>
-        <w:t>Opere</w:t>
+        <w:t>Quali sono le o</w:t>
+      </w:r>
+      <w:r>
+        <w:rPr>
+          <w:color w:val="FF0000"/>
+          <w:shd w:val="clear" w:color="auto" w:fill="FFEF9E"/>
+          <w:lang w:eastAsia="it-IT"/>
+        </w:rPr>
+        <w:t>pere</w:t>
       </w:r>
       <w:r>
         <w:rPr>
@@ -1226,6 +1180,57 @@
         </w:rPr>
         <w:t xml:space="preserve"> architettoniche che sono anche musei</w:t>
       </w:r>
+      <w:r>
+        <w:rPr>
+          <w:color w:val="FF0000"/>
+          <w:shd w:val="clear" w:color="auto" w:fill="FFEF9E"/>
+          <w:lang w:eastAsia="it-IT"/>
+        </w:rPr>
+        <w:t>?</w:t>
+      </w:r>
+    </w:p>
+    <w:p>
+      <w:pPr>
+        <w:pStyle w:val="Paragrafoelenco"/>
+        <w:rPr>
+          <w:color w:val="FF0000"/>
+          <w:shd w:val="clear" w:color="auto" w:fill="FFEF9E"/>
+          <w:lang w:eastAsia="it-IT"/>
+        </w:rPr>
+      </w:pPr>
+      <w:r>
+        <w:rPr>
+          <w:color w:val="FF0000"/>
+          <w:shd w:val="clear" w:color="auto" w:fill="FFEF9E"/>
+          <w:lang w:eastAsia="it-IT"/>
+        </w:rPr>
+        <w:t>L’output mostra le o</w:t>
+      </w:r>
+      <w:r>
+        <w:rPr>
+          <w:color w:val="FF0000"/>
+          <w:shd w:val="clear" w:color="auto" w:fill="FFEF9E"/>
+          <w:lang w:eastAsia="it-IT"/>
+        </w:rPr>
+        <w:t>pere architettoniche che sono anche musei</w:t>
+      </w:r>
+      <w:r>
+        <w:rPr>
+          <w:color w:val="FF0000"/>
+          <w:shd w:val="clear" w:color="auto" w:fill="FFEF9E"/>
+          <w:lang w:eastAsia="it-IT"/>
+        </w:rPr>
+        <w:t>.</w:t>
+      </w:r>
+    </w:p>
+    <w:p>
+      <w:pPr>
+        <w:pStyle w:val="Paragrafoelenco"/>
+        <w:rPr>
+          <w:color w:val="FF0000"/>
+          <w:lang w:eastAsia="it-IT"/>
+        </w:rPr>
+      </w:pPr>
     </w:p>
     <w:p>
       <w:pPr>
@@ -1238,24 +1243,20 @@
         <w:rPr>
           <w:lang w:val="en-US" w:eastAsia="it-IT"/>
         </w:rPr>
-        <w:t xml:space="preserve">SELECT </w:t>
-      </w:r>
-      <w:proofErr w:type="gramStart"/>
+        <w:t>SELECT DISTINCT ?museo</w:t>
+      </w:r>
       <w:r>
         <w:rPr>
           <w:lang w:val="en-US" w:eastAsia="it-IT"/>
         </w:rPr>
-        <w:t>DISTINCT ?</w:t>
-      </w:r>
-      <w:proofErr w:type="spellStart"/>
+        <w:t xml:space="preserve"> </w:t>
+      </w:r>
       <w:r>
         <w:rPr>
           <w:lang w:val="en-US" w:eastAsia="it-IT"/>
         </w:rPr>
-        <w:t>museo</w:t>
-      </w:r>
-      <w:proofErr w:type="spellEnd"/>
-      <w:proofErr w:type="gramEnd"/>
+        <w:t xml:space="preserve">WHERE{ </w:t>
+      </w:r>
       <w:r>
         <w:rPr>
           <w:lang w:val="en-US" w:eastAsia="it-IT"/>
@@ -1266,235 +1267,49 @@
         <w:rPr>
           <w:lang w:val="en-US" w:eastAsia="it-IT"/>
         </w:rPr>
-        <w:t xml:space="preserve">WHERE{ </w:t>
-      </w:r>
-      <w:r>
+        <w:t>?subPropDihaRealizzato rdfs:subPropertyOf* museum:haRealizzato.</w:t>
+      </w:r>
+    </w:p>
+    <w:p>
+      <w:pPr>
+        <w:ind w:left="348" w:firstLine="360"/>
         <w:rPr>
           <w:lang w:val="en-US" w:eastAsia="it-IT"/>
         </w:rPr>
-        <w:t xml:space="preserve"> </w:t>
-      </w:r>
+      </w:pPr>
       <w:r>
         <w:rPr>
           <w:lang w:val="en-US" w:eastAsia="it-IT"/>
         </w:rPr>
-        <w:t>?</w:t>
-      </w:r>
-      <w:proofErr w:type="spellStart"/>
-      <w:r>
+        <w:t>?artista ?subPropDihaRealizzato ?museo.</w:t>
+      </w:r>
+    </w:p>
+    <w:p>
+      <w:pPr>
+        <w:ind w:left="348" w:firstLine="360"/>
         <w:rPr>
           <w:lang w:val="en-US" w:eastAsia="it-IT"/>
         </w:rPr>
-        <w:t>subPropDihaRealizzato</w:t>
-      </w:r>
-      <w:proofErr w:type="spellEnd"/>
+      </w:pPr>
       <w:r>
         <w:rPr>
           <w:lang w:val="en-US" w:eastAsia="it-IT"/>
         </w:rPr>
-        <w:t xml:space="preserve"> </w:t>
-      </w:r>
-      <w:proofErr w:type="spellStart"/>
-      <w:r>
+        <w:t>?typeOfMuseum rdfs:subClassOf* museum:Museo.</w:t>
+      </w:r>
+    </w:p>
+    <w:p>
+      <w:pPr>
+        <w:ind w:left="348" w:firstLine="360"/>
         <w:rPr>
           <w:lang w:val="en-US" w:eastAsia="it-IT"/>
         </w:rPr>
-        <w:t>rdfs:subPropertyOf</w:t>
-      </w:r>
-      <w:proofErr w:type="spellEnd"/>
+      </w:pPr>
       <w:r>
         <w:rPr>
           <w:lang w:val="en-US" w:eastAsia="it-IT"/>
         </w:rPr>
-        <w:t xml:space="preserve">* </w:t>
-      </w:r>
-      <w:proofErr w:type="spellStart"/>
-      <w:r>
-        <w:rPr>
-          <w:lang w:val="en-US" w:eastAsia="it-IT"/>
-        </w:rPr>
-        <w:t>museum:haRealizzato</w:t>
-      </w:r>
-      <w:proofErr w:type="spellEnd"/>
-      <w:r>
-        <w:rPr>
-          <w:lang w:val="en-US" w:eastAsia="it-IT"/>
-        </w:rPr>
-        <w:t>.</w:t>
-      </w:r>
-    </w:p>
-    <w:p>
-      <w:pPr>
-        <w:ind w:left="348" w:firstLine="360"/>
-        <w:rPr>
-          <w:lang w:val="en-US" w:eastAsia="it-IT"/>
-        </w:rPr>
-      </w:pPr>
-      <w:proofErr w:type="gramStart"/>
-      <w:r>
-        <w:rPr>
-          <w:lang w:val="en-US" w:eastAsia="it-IT"/>
-        </w:rPr>
-        <w:t>?</w:t>
-      </w:r>
-      <w:proofErr w:type="spellStart"/>
-      <w:r>
-        <w:rPr>
-          <w:lang w:val="en-US" w:eastAsia="it-IT"/>
-        </w:rPr>
-        <w:t>artista</w:t>
-      </w:r>
-      <w:proofErr w:type="spellEnd"/>
-      <w:proofErr w:type="gramEnd"/>
-      <w:r>
-        <w:rPr>
-          <w:lang w:val="en-US" w:eastAsia="it-IT"/>
-        </w:rPr>
-        <w:t xml:space="preserve"> ?</w:t>
-      </w:r>
-      <w:proofErr w:type="spellStart"/>
-      <w:r>
-        <w:rPr>
-          <w:lang w:val="en-US" w:eastAsia="it-IT"/>
-        </w:rPr>
-        <w:t>subPropDihaRealizzato</w:t>
-      </w:r>
-      <w:proofErr w:type="spellEnd"/>
-      <w:r>
-        <w:rPr>
-          <w:lang w:val="en-US" w:eastAsia="it-IT"/>
-        </w:rPr>
-        <w:t xml:space="preserve"> ?</w:t>
-      </w:r>
-      <w:proofErr w:type="spellStart"/>
-      <w:r>
-        <w:rPr>
-          <w:lang w:val="en-US" w:eastAsia="it-IT"/>
-        </w:rPr>
-        <w:t>museo</w:t>
-      </w:r>
-      <w:proofErr w:type="spellEnd"/>
-      <w:r>
-        <w:rPr>
-          <w:lang w:val="en-US" w:eastAsia="it-IT"/>
-        </w:rPr>
-        <w:t>.</w:t>
-      </w:r>
-    </w:p>
-    <w:p>
-      <w:pPr>
-        <w:ind w:left="348" w:firstLine="360"/>
-        <w:rPr>
-          <w:lang w:val="en-US" w:eastAsia="it-IT"/>
-        </w:rPr>
-      </w:pPr>
-      <w:proofErr w:type="gramStart"/>
-      <w:r>
-        <w:rPr>
-          <w:lang w:val="en-US" w:eastAsia="it-IT"/>
-        </w:rPr>
-        <w:t>?</w:t>
-      </w:r>
-      <w:proofErr w:type="spellStart"/>
-      <w:r>
-        <w:rPr>
-          <w:lang w:val="en-US" w:eastAsia="it-IT"/>
-        </w:rPr>
-        <w:t>typeOfMuseum</w:t>
-      </w:r>
-      <w:proofErr w:type="spellEnd"/>
-      <w:proofErr w:type="gramEnd"/>
-      <w:r>
-        <w:rPr>
-          <w:lang w:val="en-US" w:eastAsia="it-IT"/>
-        </w:rPr>
-        <w:t xml:space="preserve"> </w:t>
-      </w:r>
-      <w:proofErr w:type="spellStart"/>
-      <w:r>
-        <w:rPr>
-          <w:lang w:val="en-US" w:eastAsia="it-IT"/>
-        </w:rPr>
-        <w:t>rdfs:subClassOf</w:t>
-      </w:r>
-      <w:proofErr w:type="spellEnd"/>
-      <w:r>
-        <w:rPr>
-          <w:lang w:val="en-US" w:eastAsia="it-IT"/>
-        </w:rPr>
-        <w:t xml:space="preserve">* </w:t>
-      </w:r>
-      <w:proofErr w:type="spellStart"/>
-      <w:r>
-        <w:rPr>
-          <w:lang w:val="en-US" w:eastAsia="it-IT"/>
-        </w:rPr>
-        <w:t>museum:Museo</w:t>
-      </w:r>
-      <w:proofErr w:type="spellEnd"/>
-      <w:r>
-        <w:rPr>
-          <w:lang w:val="en-US" w:eastAsia="it-IT"/>
-        </w:rPr>
-        <w:t>.</w:t>
-      </w:r>
-    </w:p>
-    <w:p>
-      <w:pPr>
-        <w:ind w:left="348" w:firstLine="360"/>
-        <w:rPr>
-          <w:lang w:val="en-US" w:eastAsia="it-IT"/>
-        </w:rPr>
-      </w:pPr>
-      <w:proofErr w:type="gramStart"/>
-      <w:r>
-        <w:rPr>
-          <w:lang w:val="en-US" w:eastAsia="it-IT"/>
-        </w:rPr>
-        <w:t>{?</w:t>
-      </w:r>
-      <w:proofErr w:type="spellStart"/>
-      <w:r>
-        <w:rPr>
-          <w:lang w:val="en-US" w:eastAsia="it-IT"/>
-        </w:rPr>
-        <w:t>museo</w:t>
-      </w:r>
-      <w:proofErr w:type="spellEnd"/>
-      <w:proofErr w:type="gramEnd"/>
-      <w:r>
-        <w:rPr>
-          <w:lang w:val="en-US" w:eastAsia="it-IT"/>
-        </w:rPr>
-        <w:t xml:space="preserve"> </w:t>
-      </w:r>
-      <w:proofErr w:type="spellStart"/>
-      <w:r>
-        <w:rPr>
-          <w:lang w:val="en-US" w:eastAsia="it-IT"/>
-        </w:rPr>
-        <w:t>rdf:type</w:t>
-      </w:r>
-      <w:proofErr w:type="spellEnd"/>
-      <w:r>
-        <w:rPr>
-          <w:lang w:val="en-US" w:eastAsia="it-IT"/>
-        </w:rPr>
-        <w:t xml:space="preserve"> ?</w:t>
-      </w:r>
-      <w:proofErr w:type="spellStart"/>
-      <w:r>
-        <w:rPr>
-          <w:lang w:val="en-US" w:eastAsia="it-IT"/>
-        </w:rPr>
-        <w:t>typeOfMuseum</w:t>
-      </w:r>
-      <w:proofErr w:type="spellEnd"/>
-      <w:r>
-        <w:rPr>
-          <w:lang w:val="en-US" w:eastAsia="it-IT"/>
-        </w:rPr>
-        <w:t>}.</w:t>
+        <w:t>{?museo rdf:type ?typeOfMuseum}.</w:t>
       </w:r>
     </w:p>
     <w:p>
@@ -1621,32 +1436,78 @@
           <w:shd w:val="clear" w:color="auto" w:fill="FFEF9E"/>
           <w:lang w:eastAsia="it-IT"/>
         </w:rPr>
-        <w:t>Numero massimo di musei in una città e numero di musei nelle varie città</w:t>
+        <w:t>Qual è il n</w:t>
+      </w:r>
+      <w:r>
+        <w:rPr>
+          <w:color w:val="FF0000"/>
+          <w:shd w:val="clear" w:color="auto" w:fill="FFEF9E"/>
+          <w:lang w:eastAsia="it-IT"/>
+        </w:rPr>
+        <w:t>umero massimo di musei in una città</w:t>
+      </w:r>
+      <w:r>
+        <w:rPr>
+          <w:color w:val="FF0000"/>
+          <w:shd w:val="clear" w:color="auto" w:fill="FFEF9E"/>
+          <w:lang w:eastAsia="it-IT"/>
+        </w:rPr>
+        <w:t>?</w:t>
       </w:r>
     </w:p>
     <w:p>
       <w:pPr>
         <w:pStyle w:val="Paragrafoelenco"/>
-        <w:numPr>
-          <w:ilvl w:val="0"/>
-          <w:numId w:val="21"/>
-        </w:numPr>
+        <w:rPr>
+          <w:color w:val="FF0000"/>
+          <w:shd w:val="clear" w:color="auto" w:fill="FFEF9E"/>
+          <w:lang w:eastAsia="it-IT"/>
+        </w:rPr>
+      </w:pPr>
+      <w:r>
+        <w:rPr>
+          <w:color w:val="FF0000"/>
+          <w:shd w:val="clear" w:color="auto" w:fill="FFEF9E"/>
+          <w:lang w:eastAsia="it-IT"/>
+        </w:rPr>
+        <w:t>L’output mostra il numero massimo di musei in una città</w:t>
+      </w:r>
+      <w:r>
+        <w:rPr>
+          <w:color w:val="FF0000"/>
+          <w:shd w:val="clear" w:color="auto" w:fill="FFEF9E"/>
+          <w:lang w:eastAsia="it-IT"/>
+        </w:rPr>
+        <w:t>.</w:t>
+      </w:r>
+    </w:p>
+    <w:p>
+      <w:pPr>
+        <w:ind w:firstLine="708"/>
         <w:rPr>
           <w:lang w:val="en-US" w:eastAsia="it-IT"/>
         </w:rPr>
       </w:pPr>
+    </w:p>
+    <w:p>
+      <w:pPr>
+        <w:ind w:left="708"/>
+        <w:rPr>
+          <w:lang w:val="en-US" w:eastAsia="it-IT"/>
+        </w:rPr>
+      </w:pPr>
       <w:r>
         <w:rPr>
           <w:noProof/>
         </w:rPr>
         <w:drawing>
-          <wp:anchor distT="0" distB="0" distL="114300" distR="114300" simplePos="0" relativeHeight="251664384" behindDoc="0" locked="0" layoutInCell="1" allowOverlap="1" wp14:anchorId="1287E4A6" wp14:editId="3CF472A3">
+          <wp:anchor distT="0" distB="0" distL="114300" distR="114300" simplePos="0" relativeHeight="251664384" behindDoc="0" locked="0" layoutInCell="1" allowOverlap="1" wp14:anchorId="1287E4A6" wp14:editId="7D82B1C0">
             <wp:simplePos x="0" y="0"/>
             <wp:positionH relativeFrom="column">
               <wp:posOffset>252730</wp:posOffset>
             </wp:positionH>
             <wp:positionV relativeFrom="paragraph">
-              <wp:posOffset>660253</wp:posOffset>
+              <wp:posOffset>520603</wp:posOffset>
             </wp:positionV>
             <wp:extent cx="6031230" cy="180340"/>
             <wp:effectExtent l="0" t="0" r="7620" b="0"/>
@@ -1702,146 +1563,75 @@
           </wp:anchor>
         </w:drawing>
       </w:r>
-      <w:proofErr w:type="spellStart"/>
       <w:r>
         <w:rPr>
           <w:lang w:val="en-US" w:eastAsia="it-IT"/>
         </w:rPr>
-        <w:t>Numero</w:t>
-      </w:r>
-      <w:proofErr w:type="spellEnd"/>
-      <w:r>
+        <w:t>SELECT (MAX(?count) as ?max) WHERE{ SELECT ?citta (count(*) as ?count) WHERE { ?museo museum:museoInCitta ?citta} GROUP BY ?citta}</w:t>
+      </w:r>
+    </w:p>
+    <w:p>
+      <w:pPr>
+        <w:ind w:left="360"/>
+        <w:rPr>
+          <w:lang w:eastAsia="it-IT"/>
+        </w:rPr>
+      </w:pPr>
+      <w:r>
+        <w:rPr>
+          <w:i/>
+          <w:iCs/>
+          <w:sz w:val="20"/>
+          <w:szCs w:val="20"/>
+          <w:lang w:eastAsia="it-IT"/>
+        </w:rPr>
+        <w:t>--------------------------------------------------------------------------------------------------------------------------------------------------</w:t>
+      </w:r>
+    </w:p>
+    <w:p>
+      <w:pPr>
+        <w:pStyle w:val="Paragrafoelenco"/>
+        <w:ind w:left="1068"/>
         <w:rPr>
           <w:lang w:val="en-US" w:eastAsia="it-IT"/>
         </w:rPr>
-        <w:t xml:space="preserve"> di </w:t>
-      </w:r>
-      <w:proofErr w:type="spellStart"/>
-      <w:r>
+      </w:pPr>
+    </w:p>
+    <w:p>
+      <w:pPr>
+        <w:pStyle w:val="Paragrafoelenco"/>
+        <w:ind w:left="1068"/>
         <w:rPr>
           <w:lang w:val="en-US" w:eastAsia="it-IT"/>
         </w:rPr>
-        <w:t>musei</w:t>
-      </w:r>
-      <w:proofErr w:type="spellEnd"/>
-      <w:r>
+      </w:pPr>
+    </w:p>
+    <w:p>
+      <w:pPr>
+        <w:pStyle w:val="Paragrafoelenco"/>
+        <w:ind w:left="1068"/>
         <w:rPr>
           <w:lang w:val="en-US" w:eastAsia="it-IT"/>
         </w:rPr>
-        <w:t xml:space="preserve"> </w:t>
-      </w:r>
-      <w:proofErr w:type="spellStart"/>
-      <w:r>
+      </w:pPr>
+    </w:p>
+    <w:p>
+      <w:pPr>
+        <w:pStyle w:val="Paragrafoelenco"/>
+        <w:ind w:left="1068"/>
         <w:rPr>
           <w:lang w:val="en-US" w:eastAsia="it-IT"/>
         </w:rPr>
-        <w:t>massimo</w:t>
-      </w:r>
-      <w:proofErr w:type="spellEnd"/>
-      <w:r>
+      </w:pPr>
+    </w:p>
+    <w:p>
+      <w:pPr>
+        <w:pStyle w:val="Paragrafoelenco"/>
+        <w:ind w:left="1068"/>
         <w:rPr>
           <w:lang w:val="en-US" w:eastAsia="it-IT"/>
         </w:rPr>
-        <w:t xml:space="preserve"> in una </w:t>
-      </w:r>
-      <w:proofErr w:type="spellStart"/>
-      <w:r>
-        <w:rPr>
-          <w:lang w:val="en-US" w:eastAsia="it-IT"/>
-        </w:rPr>
-        <w:t>città</w:t>
-      </w:r>
-      <w:proofErr w:type="spellEnd"/>
-      <w:r>
-        <w:rPr>
-          <w:lang w:val="en-US" w:eastAsia="it-IT"/>
-        </w:rPr>
-        <w:t>: SELECT (MAX</w:t>
-      </w:r>
-      <w:proofErr w:type="gramStart"/>
-      <w:r>
-        <w:rPr>
-          <w:lang w:val="en-US" w:eastAsia="it-IT"/>
-        </w:rPr>
-        <w:t>(?count</w:t>
-      </w:r>
-      <w:proofErr w:type="gramEnd"/>
-      <w:r>
-        <w:rPr>
-          <w:lang w:val="en-US" w:eastAsia="it-IT"/>
-        </w:rPr>
-        <w:t>) as ?max) WHERE{ SELECT ?</w:t>
-      </w:r>
-      <w:proofErr w:type="spellStart"/>
-      <w:r>
-        <w:rPr>
-          <w:lang w:val="en-US" w:eastAsia="it-IT"/>
-        </w:rPr>
-        <w:t>citta</w:t>
-      </w:r>
-      <w:proofErr w:type="spellEnd"/>
-      <w:r>
-        <w:rPr>
-          <w:lang w:val="en-US" w:eastAsia="it-IT"/>
-        </w:rPr>
-        <w:t xml:space="preserve"> (count(*) as ?count) WHERE { ?</w:t>
-      </w:r>
-      <w:proofErr w:type="spellStart"/>
-      <w:r>
-        <w:rPr>
-          <w:lang w:val="en-US" w:eastAsia="it-IT"/>
-        </w:rPr>
-        <w:t>museo</w:t>
-      </w:r>
-      <w:proofErr w:type="spellEnd"/>
-      <w:r>
-        <w:rPr>
-          <w:lang w:val="en-US" w:eastAsia="it-IT"/>
-        </w:rPr>
-        <w:t xml:space="preserve"> </w:t>
-      </w:r>
-      <w:proofErr w:type="spellStart"/>
-      <w:r>
-        <w:rPr>
-          <w:lang w:val="en-US" w:eastAsia="it-IT"/>
-        </w:rPr>
-        <w:t>museum:museoInCitta</w:t>
-      </w:r>
-      <w:proofErr w:type="spellEnd"/>
-      <w:r>
-        <w:rPr>
-          <w:lang w:val="en-US" w:eastAsia="it-IT"/>
-        </w:rPr>
-        <w:t xml:space="preserve"> ?</w:t>
-      </w:r>
-      <w:proofErr w:type="spellStart"/>
-      <w:r>
-        <w:rPr>
-          <w:lang w:val="en-US" w:eastAsia="it-IT"/>
-        </w:rPr>
-        <w:t>citta</w:t>
-      </w:r>
-      <w:proofErr w:type="spellEnd"/>
-      <w:r>
-        <w:rPr>
-          <w:lang w:val="en-US" w:eastAsia="it-IT"/>
-        </w:rPr>
-        <w:t>} GROUP BY ?</w:t>
-      </w:r>
-      <w:proofErr w:type="spellStart"/>
-      <w:r>
-        <w:rPr>
-          <w:lang w:val="en-US" w:eastAsia="it-IT"/>
-        </w:rPr>
-        <w:t>citta</w:t>
-      </w:r>
-      <w:proofErr w:type="spellEnd"/>
-      <w:r>
-        <w:rPr>
-          <w:lang w:val="en-US" w:eastAsia="it-IT"/>
-        </w:rPr>
-        <w:t>}</w:t>
-      </w:r>
+      </w:pPr>
     </w:p>
     <w:p>
       <w:pPr>
@@ -1857,9 +1647,93 @@
         <w:pStyle w:val="Paragrafoelenco"/>
         <w:numPr>
           <w:ilvl w:val="0"/>
-          <w:numId w:val="21"/>
+          <w:numId w:val="19"/>
         </w:numPr>
         <w:rPr>
+          <w:color w:val="FF0000"/>
+          <w:lang w:eastAsia="it-IT"/>
+        </w:rPr>
+      </w:pPr>
+      <w:r>
+        <w:rPr>
+          <w:color w:val="FF0000"/>
+          <w:shd w:val="clear" w:color="auto" w:fill="FFEF9E"/>
+          <w:lang w:eastAsia="it-IT"/>
+        </w:rPr>
+        <w:lastRenderedPageBreak/>
+        <w:t xml:space="preserve">Qual è il numero di musei </w:t>
+      </w:r>
+      <w:r>
+        <w:rPr>
+          <w:color w:val="FF0000"/>
+          <w:shd w:val="clear" w:color="auto" w:fill="FFEF9E"/>
+          <w:lang w:eastAsia="it-IT"/>
+        </w:rPr>
+        <w:t>nelle varie</w:t>
+      </w:r>
+      <w:r>
+        <w:rPr>
+          <w:color w:val="FF0000"/>
+          <w:shd w:val="clear" w:color="auto" w:fill="FFEF9E"/>
+          <w:lang w:eastAsia="it-IT"/>
+        </w:rPr>
+        <w:t xml:space="preserve"> città?</w:t>
+      </w:r>
+    </w:p>
+    <w:p>
+      <w:pPr>
+        <w:pStyle w:val="Paragrafoelenco"/>
+        <w:rPr>
+          <w:color w:val="FF0000"/>
+          <w:shd w:val="clear" w:color="auto" w:fill="FFEF9E"/>
+          <w:lang w:eastAsia="it-IT"/>
+        </w:rPr>
+      </w:pPr>
+      <w:r>
+        <w:rPr>
+          <w:color w:val="FF0000"/>
+          <w:shd w:val="clear" w:color="auto" w:fill="FFEF9E"/>
+          <w:lang w:eastAsia="it-IT"/>
+        </w:rPr>
+        <w:t xml:space="preserve">L’output mostra il numero di musei </w:t>
+      </w:r>
+      <w:r>
+        <w:rPr>
+          <w:color w:val="FF0000"/>
+          <w:shd w:val="clear" w:color="auto" w:fill="FFEF9E"/>
+          <w:lang w:eastAsia="it-IT"/>
+        </w:rPr>
+        <w:t>nelle varie</w:t>
+      </w:r>
+      <w:r>
+        <w:rPr>
+          <w:color w:val="FF0000"/>
+          <w:shd w:val="clear" w:color="auto" w:fill="FFEF9E"/>
+          <w:lang w:eastAsia="it-IT"/>
+        </w:rPr>
+        <w:t xml:space="preserve"> città</w:t>
+      </w:r>
+      <w:r>
+        <w:rPr>
+          <w:color w:val="FF0000"/>
+          <w:shd w:val="clear" w:color="auto" w:fill="FFEF9E"/>
+          <w:lang w:eastAsia="it-IT"/>
+        </w:rPr>
+        <w:t>.</w:t>
+      </w:r>
+    </w:p>
+    <w:p>
+      <w:pPr>
+        <w:ind w:left="360"/>
+        <w:rPr>
+          <w:lang w:eastAsia="it-IT"/>
+        </w:rPr>
+      </w:pPr>
+    </w:p>
+    <w:p>
+      <w:pPr>
+        <w:ind w:left="708"/>
+        <w:rPr>
           <w:lang w:eastAsia="it-IT"/>
         </w:rPr>
       </w:pPr>
@@ -1868,13 +1742,13 @@
           <w:noProof/>
         </w:rPr>
         <w:drawing>
-          <wp:anchor distT="0" distB="0" distL="114300" distR="114300" simplePos="0" relativeHeight="251665408" behindDoc="0" locked="0" layoutInCell="1" allowOverlap="1" wp14:anchorId="61816784" wp14:editId="1249B69F">
+          <wp:anchor distT="0" distB="0" distL="114300" distR="114300" simplePos="0" relativeHeight="251665408" behindDoc="0" locked="0" layoutInCell="1" allowOverlap="1" wp14:anchorId="61816784" wp14:editId="28E1961E">
             <wp:simplePos x="0" y="0"/>
             <wp:positionH relativeFrom="margin">
-              <wp:posOffset>252095</wp:posOffset>
+              <wp:posOffset>234022</wp:posOffset>
             </wp:positionH>
             <wp:positionV relativeFrom="paragraph">
-              <wp:posOffset>524022</wp:posOffset>
+              <wp:posOffset>481037</wp:posOffset>
             </wp:positionV>
             <wp:extent cx="6016625" cy="597535"/>
             <wp:effectExtent l="0" t="0" r="3175" b="0"/>
@@ -1934,77 +1808,7 @@
         <w:rPr>
           <w:lang w:eastAsia="it-IT"/>
         </w:rPr>
-        <w:t>Numero di musei nelle varie città: SELECT ?</w:t>
-      </w:r>
-      <w:proofErr w:type="gramStart"/>
-      <w:r>
-        <w:rPr>
-          <w:lang w:eastAsia="it-IT"/>
-        </w:rPr>
-        <w:t>citta</w:t>
-      </w:r>
-      <w:proofErr w:type="gramEnd"/>
-      <w:r>
-        <w:rPr>
-          <w:lang w:eastAsia="it-IT"/>
-        </w:rPr>
-        <w:t xml:space="preserve"> (</w:t>
-      </w:r>
-      <w:proofErr w:type="spellStart"/>
-      <w:r>
-        <w:rPr>
-          <w:lang w:eastAsia="it-IT"/>
-        </w:rPr>
-        <w:t>count</w:t>
-      </w:r>
-      <w:proofErr w:type="spellEnd"/>
-      <w:r>
-        <w:rPr>
-          <w:lang w:eastAsia="it-IT"/>
-        </w:rPr>
-        <w:t xml:space="preserve">(*) </w:t>
-      </w:r>
-      <w:proofErr w:type="spellStart"/>
-      <w:r>
-        <w:rPr>
-          <w:lang w:eastAsia="it-IT"/>
-        </w:rPr>
-        <w:t>as</w:t>
-      </w:r>
-      <w:proofErr w:type="spellEnd"/>
-      <w:r>
-        <w:rPr>
-          <w:lang w:eastAsia="it-IT"/>
-        </w:rPr>
-        <w:t xml:space="preserve"> ?</w:t>
-      </w:r>
-      <w:proofErr w:type="spellStart"/>
-      <w:r>
-        <w:rPr>
-          <w:lang w:eastAsia="it-IT"/>
-        </w:rPr>
-        <w:t>count</w:t>
-      </w:r>
-      <w:proofErr w:type="spellEnd"/>
-      <w:r>
-        <w:rPr>
-          <w:lang w:eastAsia="it-IT"/>
-        </w:rPr>
-        <w:t xml:space="preserve">) WHERE { ?museo </w:t>
-      </w:r>
-      <w:proofErr w:type="spellStart"/>
-      <w:r>
-        <w:rPr>
-          <w:lang w:eastAsia="it-IT"/>
-        </w:rPr>
-        <w:t>museum:museoInCitta</w:t>
-      </w:r>
-      <w:proofErr w:type="spellEnd"/>
-      <w:r>
-        <w:rPr>
-          <w:lang w:eastAsia="it-IT"/>
-        </w:rPr>
-        <w:t xml:space="preserve"> ?citta} GROUP BY ?citta</w:t>
+        <w:t>SELECT ?citta (count(*) as ?count) WHERE { ?museo museum:museoInCitta ?citta} GROUP BY ?citta</w:t>
       </w:r>
     </w:p>
     <w:p>
@@ -2036,14 +1840,22 @@
       <w:pPr>
         <w:ind w:firstLine="360"/>
         <w:rPr>
-          <w:lang w:eastAsia="it-IT"/>
-        </w:rPr>
-      </w:pPr>
-      <w:r>
-        <w:rPr>
-          <w:lang w:eastAsia="it-IT"/>
-        </w:rPr>
-        <w:t>8.</w:t>
+          <w:color w:val="FF0000"/>
+          <w:shd w:val="clear" w:color="auto" w:fill="FFEF9E"/>
+          <w:lang w:eastAsia="it-IT"/>
+        </w:rPr>
+      </w:pPr>
+      <w:r>
+        <w:rPr>
+          <w:lang w:eastAsia="it-IT"/>
+        </w:rPr>
+        <w:t>9</w:t>
+      </w:r>
+      <w:r>
+        <w:rPr>
+          <w:lang w:eastAsia="it-IT"/>
+        </w:rPr>
+        <w:t>.</w:t>
       </w:r>
       <w:r>
         <w:rPr>
@@ -2057,8 +1869,66 @@
           <w:shd w:val="clear" w:color="auto" w:fill="FFEF9E"/>
           <w:lang w:eastAsia="it-IT"/>
         </w:rPr>
-        <w:t>Grandi artisti (artisti con 2 o più opere realizzate)</w:t>
-      </w:r>
+        <w:t>Chi sono i g</w:t>
+      </w:r>
+      <w:r>
+        <w:rPr>
+          <w:color w:val="FF0000"/>
+          <w:shd w:val="clear" w:color="auto" w:fill="FFEF9E"/>
+          <w:lang w:eastAsia="it-IT"/>
+        </w:rPr>
+        <w:t>randi artisti (artisti con 2 o più opere realizzate)</w:t>
+      </w:r>
+      <w:r>
+        <w:rPr>
+          <w:color w:val="FF0000"/>
+          <w:shd w:val="clear" w:color="auto" w:fill="FFEF9E"/>
+          <w:lang w:eastAsia="it-IT"/>
+        </w:rPr>
+        <w:t>?</w:t>
+      </w:r>
+    </w:p>
+    <w:p>
+      <w:pPr>
+        <w:pStyle w:val="Paragrafoelenco"/>
+        <w:rPr>
+          <w:color w:val="FF0000"/>
+          <w:shd w:val="clear" w:color="auto" w:fill="FFEF9E"/>
+          <w:lang w:eastAsia="it-IT"/>
+        </w:rPr>
+      </w:pPr>
+      <w:r>
+        <w:rPr>
+          <w:color w:val="FF0000"/>
+          <w:shd w:val="clear" w:color="auto" w:fill="FFEF9E"/>
+          <w:lang w:eastAsia="it-IT"/>
+        </w:rPr>
+        <w:t xml:space="preserve">L’output mostra </w:t>
+      </w:r>
+      <w:r>
+        <w:rPr>
+          <w:color w:val="FF0000"/>
+          <w:shd w:val="clear" w:color="auto" w:fill="FFEF9E"/>
+          <w:lang w:eastAsia="it-IT"/>
+        </w:rPr>
+        <w:t>i grandi artisti</w:t>
+      </w:r>
+      <w:r>
+        <w:rPr>
+          <w:color w:val="FF0000"/>
+          <w:shd w:val="clear" w:color="auto" w:fill="FFEF9E"/>
+          <w:lang w:eastAsia="it-IT"/>
+        </w:rPr>
+        <w:t>.</w:t>
+      </w:r>
+    </w:p>
+    <w:p>
+      <w:pPr>
+        <w:ind w:firstLine="360"/>
+        <w:rPr>
+          <w:lang w:eastAsia="it-IT"/>
+        </w:rPr>
+      </w:pPr>
     </w:p>
     <w:p>
       <w:pPr>
@@ -2072,13 +1942,13 @@
           <w:noProof/>
         </w:rPr>
         <w:drawing>
-          <wp:anchor distT="0" distB="0" distL="114300" distR="114300" simplePos="0" relativeHeight="251672576" behindDoc="0" locked="0" layoutInCell="1" allowOverlap="1" wp14:anchorId="524DB045" wp14:editId="5A5992C6">
+          <wp:anchor distT="0" distB="0" distL="114300" distR="114300" simplePos="0" relativeHeight="251672576" behindDoc="0" locked="0" layoutInCell="1" allowOverlap="1" wp14:anchorId="524DB045" wp14:editId="35AD0247">
             <wp:simplePos x="0" y="0"/>
             <wp:positionH relativeFrom="column">
               <wp:posOffset>229235</wp:posOffset>
             </wp:positionH>
             <wp:positionV relativeFrom="paragraph">
-              <wp:posOffset>661817</wp:posOffset>
+              <wp:posOffset>649947</wp:posOffset>
             </wp:positionV>
             <wp:extent cx="6010275" cy="292735"/>
             <wp:effectExtent l="0" t="0" r="9525" b="0"/>
@@ -2134,129 +2004,16 @@
           </wp:anchor>
         </w:drawing>
       </w:r>
-      <w:proofErr w:type="gramStart"/>
       <w:r>
         <w:rPr>
           <w:lang w:val="en-US" w:eastAsia="it-IT"/>
         </w:rPr>
-        <w:t>SELECT ?</w:t>
-      </w:r>
-      <w:proofErr w:type="spellStart"/>
-      <w:r>
-        <w:rPr>
-          <w:lang w:val="en-US" w:eastAsia="it-IT"/>
-        </w:rPr>
-        <w:t>artista</w:t>
-      </w:r>
-      <w:proofErr w:type="spellEnd"/>
-      <w:proofErr w:type="gramEnd"/>
-      <w:r>
-        <w:rPr>
-          <w:lang w:val="en-US" w:eastAsia="it-IT"/>
-        </w:rPr>
-        <w:t xml:space="preserve"> ?count WHERE{ SELECT ?</w:t>
-      </w:r>
-      <w:proofErr w:type="spellStart"/>
-      <w:r>
-        <w:rPr>
-          <w:lang w:val="en-US" w:eastAsia="it-IT"/>
-        </w:rPr>
-        <w:t>artista</w:t>
-      </w:r>
-      <w:proofErr w:type="spellEnd"/>
-      <w:r>
-        <w:rPr>
-          <w:lang w:val="en-US" w:eastAsia="it-IT"/>
-        </w:rPr>
-        <w:t xml:space="preserve"> (COUNT(?</w:t>
-      </w:r>
-      <w:proofErr w:type="spellStart"/>
-      <w:r>
-        <w:rPr>
-          <w:lang w:val="en-US" w:eastAsia="it-IT"/>
-        </w:rPr>
-        <w:t>artista</w:t>
-      </w:r>
-      <w:proofErr w:type="spellEnd"/>
-      <w:r>
-        <w:rPr>
-          <w:lang w:val="en-US" w:eastAsia="it-IT"/>
-        </w:rPr>
-        <w:t>) as ?count) WHERE { ?</w:t>
-      </w:r>
-      <w:proofErr w:type="spellStart"/>
-      <w:r>
-        <w:rPr>
-          <w:lang w:val="en-US" w:eastAsia="it-IT"/>
-        </w:rPr>
-        <w:t>artista</w:t>
-      </w:r>
-      <w:proofErr w:type="spellEnd"/>
-      <w:r>
-        <w:rPr>
-          <w:lang w:val="en-US" w:eastAsia="it-IT"/>
-        </w:rPr>
-        <w:t xml:space="preserve"> </w:t>
-      </w:r>
-      <w:proofErr w:type="spellStart"/>
-      <w:r>
-        <w:rPr>
-          <w:lang w:val="en-US" w:eastAsia="it-IT"/>
-        </w:rPr>
-        <w:t>museum:haRealizzato</w:t>
-      </w:r>
-      <w:proofErr w:type="spellEnd"/>
-      <w:r>
-        <w:rPr>
-          <w:lang w:val="en-US" w:eastAsia="it-IT"/>
-        </w:rPr>
-        <w:t xml:space="preserve"> ?opera.} GROUP </w:t>
-      </w:r>
-      <w:proofErr w:type="gramStart"/>
-      <w:r>
-        <w:rPr>
-          <w:lang w:val="en-US" w:eastAsia="it-IT"/>
-        </w:rPr>
-        <w:t>BY ?</w:t>
-      </w:r>
-      <w:proofErr w:type="spellStart"/>
-      <w:r>
-        <w:rPr>
-          <w:lang w:val="en-US" w:eastAsia="it-IT"/>
-        </w:rPr>
-        <w:t>artista</w:t>
-      </w:r>
-      <w:proofErr w:type="spellEnd"/>
-      <w:proofErr w:type="gramEnd"/>
-      <w:r>
-        <w:rPr>
-          <w:lang w:val="en-US" w:eastAsia="it-IT"/>
-        </w:rPr>
-        <w:t xml:space="preserve"> } GROUP BY ?</w:t>
-      </w:r>
-      <w:proofErr w:type="spellStart"/>
-      <w:r>
-        <w:rPr>
-          <w:lang w:val="en-US" w:eastAsia="it-IT"/>
-        </w:rPr>
-        <w:t>artista</w:t>
-      </w:r>
-      <w:proofErr w:type="spellEnd"/>
-      <w:r>
-        <w:rPr>
-          <w:lang w:val="en-US" w:eastAsia="it-IT"/>
-        </w:rPr>
-        <w:t xml:space="preserve"> ?count HAVING (?count &gt; 1)</w:t>
+        <w:t>SELECT ?artista ?count WHERE{ SELECT ?artista (COUNT(?artista) as ?count) WHERE { ?artista museum:haRealizzato ?opera.} GROUP BY ?artista } GROUP BY ?artista ?count HAVING (?count &gt; 1)</w:t>
       </w:r>
     </w:p>
     <w:p>
       <w:pPr>
         <w:ind w:left="360"/>
-        <w:rPr>
-          <w:lang w:eastAsia="it-IT"/>
-        </w:rPr>
-      </w:pPr>
-      <w:r>
         <w:rPr>
           <w:i/>
           <w:iCs/>
@@ -2264,59 +2021,204 @@
           <w:szCs w:val="20"/>
           <w:lang w:eastAsia="it-IT"/>
         </w:rPr>
+      </w:pPr>
+      <w:r>
+        <w:rPr>
+          <w:i/>
+          <w:iCs/>
+          <w:sz w:val="20"/>
+          <w:szCs w:val="20"/>
+          <w:lang w:eastAsia="it-IT"/>
+        </w:rPr>
         <w:t>--------------------------------------------------------------------------------------------------------------------------------------------------</w:t>
       </w:r>
     </w:p>
     <w:p>
       <w:pPr>
-        <w:ind w:firstLine="360"/>
-        <w:rPr>
-          <w:lang w:val="en-US" w:eastAsia="it-IT"/>
-        </w:rPr>
-      </w:pPr>
-    </w:p>
-    <w:p>
-      <w:pPr>
-        <w:ind w:firstLine="360"/>
-        <w:rPr>
-          <w:shd w:val="clear" w:color="auto" w:fill="FFEF9E"/>
-          <w:lang w:eastAsia="it-IT"/>
-        </w:rPr>
-      </w:pPr>
-      <w:r>
-        <w:rPr>
-          <w:lang w:val="en-US" w:eastAsia="it-IT"/>
-        </w:rPr>
-        <w:t xml:space="preserve">9.    </w:t>
-      </w:r>
-      <w:r>
-        <w:rPr>
-          <w:color w:val="FF0000"/>
-          <w:shd w:val="clear" w:color="auto" w:fill="FFEF9E"/>
-          <w:lang w:eastAsia="it-IT"/>
-        </w:rPr>
-        <w:t>Opera di un artista specifico</w:t>
-      </w:r>
-    </w:p>
-    <w:p>
-      <w:pPr>
-        <w:ind w:left="708"/>
-        <w:rPr>
-          <w:lang w:eastAsia="it-IT"/>
-        </w:rPr>
-      </w:pPr>
-      <w:r>
-        <w:rPr>
-          <w:noProof/>
-        </w:rPr>
+        <w:ind w:left="360"/>
+        <w:rPr>
+          <w:lang w:eastAsia="it-IT"/>
+        </w:rPr>
+      </w:pPr>
+    </w:p>
+    <w:p>
+      <w:pPr>
+        <w:ind w:left="360"/>
+        <w:rPr>
+          <w:color w:val="FF0000"/>
+          <w:shd w:val="clear" w:color="auto" w:fill="FFEF9E"/>
+          <w:lang w:eastAsia="it-IT"/>
+        </w:rPr>
+      </w:pPr>
+      <w:r>
         <w:drawing>
-          <wp:anchor distT="0" distB="0" distL="114300" distR="114300" simplePos="0" relativeHeight="251666432" behindDoc="0" locked="0" layoutInCell="1" allowOverlap="1" wp14:anchorId="2BE8F61E" wp14:editId="192D482B">
+          <wp:anchor distT="0" distB="0" distL="114300" distR="114300" simplePos="0" relativeHeight="251673600" behindDoc="0" locked="0" layoutInCell="1" allowOverlap="1" wp14:anchorId="72767B9F" wp14:editId="44AFF1CE">
             <wp:simplePos x="0" y="0"/>
             <wp:positionH relativeFrom="column">
-              <wp:posOffset>234315</wp:posOffset>
+              <wp:posOffset>591185</wp:posOffset>
             </wp:positionH>
             <wp:positionV relativeFrom="paragraph">
-              <wp:posOffset>529590</wp:posOffset>
+              <wp:posOffset>188595</wp:posOffset>
+            </wp:positionV>
+            <wp:extent cx="6113780" cy="187325"/>
+            <wp:effectExtent l="0" t="0" r="0" b="3175"/>
+            <wp:wrapNone/>
+            <wp:docPr id="4" name="Immagine 4"/>
+            <wp:cNvGraphicFramePr>
+              <a:graphicFrameLocks xmlns:a="http://schemas.openxmlformats.org/drawingml/2006/main" noChangeAspect="1"/>
+            </wp:cNvGraphicFramePr>
+            <a:graphic xmlns:a="http://schemas.openxmlformats.org/drawingml/2006/main">
+              <a:graphicData uri="http://schemas.openxmlformats.org/drawingml/2006/picture">
+                <pic:pic xmlns:pic="http://schemas.openxmlformats.org/drawingml/2006/picture">
+                  <pic:nvPicPr>
+                    <pic:cNvPr id="0" name="Picture 1"/>
+                    <pic:cNvPicPr>
+                      <a:picLocks noChangeAspect="1" noChangeArrowheads="1"/>
+                    </pic:cNvPicPr>
+                  </pic:nvPicPr>
+                  <pic:blipFill>
+                    <a:blip r:embed="rId15" cstate="print">
+                      <a:extLst>
+                        <a:ext uri="{28A0092B-C50C-407E-A947-70E740481C1C}">
+                          <a14:useLocalDpi xmlns:a14="http://schemas.microsoft.com/office/drawing/2010/main" val="0"/>
+                        </a:ext>
+                      </a:extLst>
+                    </a:blip>
+                    <a:srcRect/>
+                    <a:stretch>
+                      <a:fillRect/>
+                    </a:stretch>
+                  </pic:blipFill>
+                  <pic:spPr bwMode="auto">
+                    <a:xfrm>
+                      <a:off x="0" y="0"/>
+                      <a:ext cx="6113780" cy="187325"/>
+                    </a:xfrm>
+                    <a:prstGeom prst="rect">
+                      <a:avLst/>
+                    </a:prstGeom>
+                    <a:noFill/>
+                    <a:ln>
+                      <a:noFill/>
+                    </a:ln>
+                  </pic:spPr>
+                </pic:pic>
+              </a:graphicData>
+            </a:graphic>
+          </wp:anchor>
+        </w:drawing>
+      </w:r>
+      <w:r>
+        <w:rPr>
+          <w:lang w:eastAsia="it-IT"/>
+        </w:rPr>
+        <w:t>10.</w:t>
+      </w:r>
+      <w:r>
+        <w:t xml:space="preserve"> </w:t>
+      </w:r>
+      <w:r>
+        <w:t xml:space="preserve"> </w:t>
+      </w:r>
+      <w:r>
+        <w:rPr>
+          <w:lang w:eastAsia="it-IT"/>
+        </w:rPr>
+        <w:t xml:space="preserve">  </w:t>
+      </w:r>
+      <w:r>
+        <w:rPr>
+          <w:lang w:eastAsia="it-IT"/>
+        </w:rPr>
+        <w:t xml:space="preserve"> </w:t>
+      </w:r>
+      <w:bookmarkStart w:id="0" w:name="_Hlk64197145"/>
+      <w:r>
+        <w:rPr>
+          <w:color w:val="FF0000"/>
+          <w:shd w:val="clear" w:color="auto" w:fill="FFEF9E"/>
+          <w:lang w:eastAsia="it-IT"/>
+        </w:rPr>
+        <w:t>Quali sono le o</w:t>
+      </w:r>
+      <w:r>
+        <w:rPr>
+          <w:color w:val="FF0000"/>
+          <w:shd w:val="clear" w:color="auto" w:fill="FFEF9E"/>
+          <w:lang w:eastAsia="it-IT"/>
+        </w:rPr>
+        <w:t>per</w:t>
+      </w:r>
+      <w:r>
+        <w:rPr>
+          <w:color w:val="FF0000"/>
+          <w:shd w:val="clear" w:color="auto" w:fill="FFEF9E"/>
+          <w:lang w:eastAsia="it-IT"/>
+        </w:rPr>
+        <w:t>e</w:t>
+      </w:r>
+      <w:r>
+        <w:rPr>
+          <w:color w:val="FF0000"/>
+          <w:shd w:val="clear" w:color="auto" w:fill="FFEF9E"/>
+          <w:lang w:eastAsia="it-IT"/>
+        </w:rPr>
+        <w:t xml:space="preserve"> di </w:t>
+      </w:r>
+      <w:r>
+        <w:rPr>
+          <w:color w:val="FF0000"/>
+          <w:shd w:val="clear" w:color="auto" w:fill="FFEF9E"/>
+          <w:lang w:eastAsia="it-IT"/>
+        </w:rPr>
+        <w:t>Vincent Van Gogh?</w:t>
+      </w:r>
+    </w:p>
+    <w:bookmarkEnd w:id="0"/>
+    <w:p>
+      <w:pPr>
+        <w:ind w:firstLine="360"/>
+        <w:rPr>
+          <w:shd w:val="clear" w:color="auto" w:fill="FFEF9E"/>
+          <w:lang w:eastAsia="it-IT"/>
+        </w:rPr>
+      </w:pPr>
+      <w:r>
+        <w:rPr>
+          <w:color w:val="FF0000"/>
+          <w:shd w:val="clear" w:color="auto" w:fill="FFEF9E"/>
+          <w:lang w:eastAsia="it-IT"/>
+        </w:rPr>
+        <w:t xml:space="preserve">          </w:t>
+      </w:r>
+    </w:p>
+    <w:p>
+      <w:pPr>
+        <w:ind w:left="708"/>
+        <w:rPr>
+          <w:lang w:eastAsia="it-IT"/>
+        </w:rPr>
+      </w:pPr>
+    </w:p>
+    <w:p>
+      <w:pPr>
+        <w:ind w:left="708"/>
+        <w:rPr>
+          <w:lang w:eastAsia="it-IT"/>
+        </w:rPr>
+      </w:pPr>
+      <w:r>
+        <w:rPr>
+          <w:noProof/>
+        </w:rPr>
+        <w:drawing>
+          <wp:anchor distT="0" distB="0" distL="114300" distR="114300" simplePos="0" relativeHeight="251666432" behindDoc="0" locked="0" layoutInCell="1" allowOverlap="1" wp14:anchorId="2BE8F61E" wp14:editId="2082BEE4">
+            <wp:simplePos x="0" y="0"/>
+            <wp:positionH relativeFrom="column">
+              <wp:posOffset>263622</wp:posOffset>
+            </wp:positionH>
+            <wp:positionV relativeFrom="paragraph">
+              <wp:posOffset>495935</wp:posOffset>
             </wp:positionV>
             <wp:extent cx="5989955" cy="181610"/>
             <wp:effectExtent l="0" t="0" r="0" b="8890"/>
@@ -2333,7 +2235,7 @@
                     <pic:cNvPicPr/>
                   </pic:nvPicPr>
                   <pic:blipFill rotWithShape="1">
-                    <a:blip r:embed="rId15" cstate="print">
+                    <a:blip r:embed="rId16" cstate="print">
                       <a:extLst>
                         <a:ext uri="{28A0092B-C50C-407E-A947-70E740481C1C}">
                           <a14:useLocalDpi xmlns:a14="http://schemas.microsoft.com/office/drawing/2010/main" val="0"/>
@@ -2376,49 +2278,13 @@
         <w:rPr>
           <w:lang w:eastAsia="it-IT"/>
         </w:rPr>
-        <w:t xml:space="preserve">SELECT ?opera ?artista WHERE { ?opera </w:t>
-      </w:r>
-      <w:proofErr w:type="spellStart"/>
-      <w:r>
-        <w:rPr>
-          <w:lang w:eastAsia="it-IT"/>
-        </w:rPr>
-        <w:t>museum:realizzatoDa</w:t>
-      </w:r>
-      <w:proofErr w:type="spellEnd"/>
-      <w:r>
-        <w:rPr>
-          <w:lang w:eastAsia="it-IT"/>
-        </w:rPr>
-        <w:t xml:space="preserve"> ?artista. ?artista </w:t>
-      </w:r>
-      <w:proofErr w:type="spellStart"/>
-      <w:r>
-        <w:rPr>
-          <w:lang w:eastAsia="it-IT"/>
-        </w:rPr>
-        <w:t>museum:nomeArtista</w:t>
-      </w:r>
-      <w:proofErr w:type="spellEnd"/>
-      <w:r>
-        <w:rPr>
-          <w:lang w:eastAsia="it-IT"/>
-        </w:rPr>
-        <w:t xml:space="preserve"> ?nome. FILTER </w:t>
-      </w:r>
-      <w:proofErr w:type="spellStart"/>
-      <w:r>
-        <w:rPr>
-          <w:lang w:eastAsia="it-IT"/>
-        </w:rPr>
-        <w:t>regex</w:t>
-      </w:r>
-      <w:proofErr w:type="spellEnd"/>
-      <w:r>
-        <w:rPr>
-          <w:lang w:eastAsia="it-IT"/>
-        </w:rPr>
-        <w:t>(?nome, "Vincent Van Gogh"). }</w:t>
+        <w:t xml:space="preserve">    </w:t>
+      </w:r>
+      <w:r>
+        <w:rPr>
+          <w:lang w:eastAsia="it-IT"/>
+        </w:rPr>
+        <w:t>SELECT ?opera ?artista WHERE { ?opera museum:realizzatoDa ?artista. ?artista museum:nomeArtista ?nome. FILTER regex(?nome, "Vincent Van Gogh"). }</w:t>
       </w:r>
     </w:p>
     <w:p>
@@ -2432,10 +2298,7 @@
           <w:lang w:eastAsia="it-IT"/>
         </w:rPr>
       </w:pPr>
-    </w:p>
-    <w:p>
-      <w:pPr>
-        <w:ind w:firstLine="360"/>
+      <w:r>
         <w:rPr>
           <w:i/>
           <w:iCs/>
@@ -2443,7 +2306,8 @@
           <w:szCs w:val="20"/>
           <w:lang w:eastAsia="it-IT"/>
         </w:rPr>
-      </w:pPr>
+        <w:t>--------------------------------------------------------------------------------------------------------------------------------------------------</w:t>
+      </w:r>
     </w:p>
     <w:p>
       <w:pPr>
@@ -2457,37 +2321,69 @@
       <w:pPr>
         <w:ind w:firstLine="360"/>
         <w:rPr>
-          <w:lang w:eastAsia="it-IT"/>
-        </w:rPr>
-      </w:pPr>
+          <w:color w:val="FF0000"/>
+          <w:shd w:val="clear" w:color="auto" w:fill="FFEF9E"/>
+          <w:lang w:eastAsia="it-IT"/>
+        </w:rPr>
+      </w:pPr>
+      <w:r>
+        <w:rPr>
+          <w:lang w:eastAsia="it-IT"/>
+        </w:rPr>
+        <w:t>11</w:t>
+      </w:r>
+      <w:r>
+        <w:rPr>
+          <w:lang w:eastAsia="it-IT"/>
+        </w:rPr>
+        <w:t xml:space="preserve">.    </w:t>
+      </w:r>
+      <w:r>
+        <w:rPr>
+          <w:lang w:eastAsia="it-IT"/>
+        </w:rPr>
+        <w:t xml:space="preserve">   </w:t>
+      </w:r>
+      <w:r>
+        <w:rPr>
+          <w:color w:val="FF0000"/>
+          <w:shd w:val="clear" w:color="auto" w:fill="FFEF9E"/>
+          <w:lang w:eastAsia="it-IT"/>
+        </w:rPr>
+        <w:t>In quale anno sono state realizzate le varie opere? Quali sono i loro dettagli?</w:t>
+      </w:r>
+    </w:p>
+    <w:p>
+      <w:pPr>
+        <w:ind w:left="1068"/>
+        <w:rPr>
+          <w:color w:val="FF0000"/>
+          <w:shd w:val="clear" w:color="auto" w:fill="FFEF9E"/>
+          <w:lang w:eastAsia="it-IT"/>
+        </w:rPr>
+      </w:pPr>
+      <w:r>
+        <w:rPr>
+          <w:color w:val="FF0000"/>
+          <w:shd w:val="clear" w:color="auto" w:fill="FFEF9E"/>
+          <w:lang w:eastAsia="it-IT"/>
+        </w:rPr>
+        <w:t>L’output mostra da chi sono state realizzate le varie opere, in quale anno e qual è la loro descrizione.</w:t>
+      </w:r>
     </w:p>
     <w:p>
       <w:pPr>
         <w:ind w:firstLine="360"/>
         <w:rPr>
-          <w:shd w:val="clear" w:color="auto" w:fill="FFEF9E"/>
-          <w:lang w:eastAsia="it-IT"/>
-        </w:rPr>
-      </w:pPr>
-      <w:r>
-        <w:rPr>
-          <w:lang w:eastAsia="it-IT"/>
-        </w:rPr>
-        <w:lastRenderedPageBreak/>
-        <w:t xml:space="preserve">10.    </w:t>
-      </w:r>
-      <w:r>
-        <w:rPr>
-          <w:color w:val="FF0000"/>
-          <w:shd w:val="clear" w:color="auto" w:fill="FFEF9E"/>
-          <w:lang w:eastAsia="it-IT"/>
-        </w:rPr>
-        <w:t>Opera Artista Anno Descrizione</w:t>
-      </w:r>
-    </w:p>
-    <w:p>
-      <w:pPr>
-        <w:ind w:left="708"/>
+          <w:color w:val="FF0000"/>
+          <w:shd w:val="clear" w:color="auto" w:fill="FFEF9E"/>
+          <w:lang w:eastAsia="it-IT"/>
+        </w:rPr>
+      </w:pPr>
+    </w:p>
+    <w:p>
+      <w:pPr>
+        <w:ind w:left="1068"/>
         <w:rPr>
           <w:lang w:eastAsia="it-IT"/>
         </w:rPr>
@@ -2520,7 +2416,7 @@
                     <pic:cNvPicPr/>
                   </pic:nvPicPr>
                   <pic:blipFill rotWithShape="1">
-                    <a:blip r:embed="rId16" cstate="print">
+                    <a:blip r:embed="rId17" cstate="print">
                       <a:extLst>
                         <a:ext uri="{28A0092B-C50C-407E-A947-70E740481C1C}">
                           <a14:useLocalDpi xmlns:a14="http://schemas.microsoft.com/office/drawing/2010/main" val="0"/>
@@ -2560,91 +2456,7 @@
         <w:rPr>
           <w:lang w:eastAsia="it-IT"/>
         </w:rPr>
-        <w:t>SELECT ?opera ?artista ?anno ?</w:t>
-      </w:r>
-      <w:proofErr w:type="spellStart"/>
-      <w:r>
-        <w:rPr>
-          <w:lang w:eastAsia="it-IT"/>
-        </w:rPr>
-        <w:t>contenutoDes</w:t>
-      </w:r>
-      <w:proofErr w:type="spellEnd"/>
-      <w:r>
-        <w:rPr>
-          <w:lang w:eastAsia="it-IT"/>
-        </w:rPr>
-        <w:t xml:space="preserve"> WHERE{ ?opera </w:t>
-      </w:r>
-      <w:proofErr w:type="spellStart"/>
-      <w:r>
-        <w:rPr>
-          <w:lang w:eastAsia="it-IT"/>
-        </w:rPr>
-        <w:t>museum:realizzatoDa</w:t>
-      </w:r>
-      <w:proofErr w:type="spellEnd"/>
-      <w:r>
-        <w:rPr>
-          <w:lang w:eastAsia="it-IT"/>
-        </w:rPr>
-        <w:t xml:space="preserve"> ?artista OPTIONAL {?opera </w:t>
-      </w:r>
-      <w:proofErr w:type="spellStart"/>
-      <w:r>
-        <w:rPr>
-          <w:lang w:eastAsia="it-IT"/>
-        </w:rPr>
-        <w:t>museum:realizzataNel</w:t>
-      </w:r>
-      <w:proofErr w:type="spellEnd"/>
-      <w:r>
-        <w:rPr>
-          <w:lang w:eastAsia="it-IT"/>
-        </w:rPr>
-        <w:t xml:space="preserve"> ?anno} OPTIONAL{?opera </w:t>
-      </w:r>
-      <w:proofErr w:type="spellStart"/>
-      <w:r>
-        <w:rPr>
-          <w:lang w:eastAsia="it-IT"/>
-        </w:rPr>
-        <w:t>museum:haDescrizione</w:t>
-      </w:r>
-      <w:proofErr w:type="spellEnd"/>
-      <w:r>
-        <w:rPr>
-          <w:lang w:eastAsia="it-IT"/>
-        </w:rPr>
-        <w:t xml:space="preserve"> ?descrizione. ?descrizione </w:t>
-      </w:r>
-      <w:proofErr w:type="spellStart"/>
-      <w:r>
-        <w:rPr>
-          <w:lang w:eastAsia="it-IT"/>
-        </w:rPr>
-        <w:t>museum:contenutoDescrizione</w:t>
-      </w:r>
-      <w:proofErr w:type="spellEnd"/>
-      <w:r>
-        <w:rPr>
-          <w:lang w:eastAsia="it-IT"/>
-        </w:rPr>
-        <w:t xml:space="preserve"> ?</w:t>
-      </w:r>
-      <w:proofErr w:type="spellStart"/>
-      <w:r>
-        <w:rPr>
-          <w:lang w:eastAsia="it-IT"/>
-        </w:rPr>
-        <w:t>contenutoDes</w:t>
-      </w:r>
-      <w:proofErr w:type="spellEnd"/>
-      <w:r>
-        <w:rPr>
-          <w:lang w:eastAsia="it-IT"/>
-        </w:rPr>
-        <w:t>}}</w:t>
+        <w:t>SELECT ?opera ?artista ?anno ?contenutoDes WHERE{ ?opera museum:realizzatoDa ?artista OPTIONAL {?opera museum:realizzataNel ?anno} OPTIONAL{?opera museum:haDescrizione ?descrizione. ?descrizione museum:contenutoDescrizione ?contenutoDes}}</w:t>
       </w:r>
     </w:p>
     <w:p>
@@ -2958,7 +2770,10 @@
           <w:lang w:val="en-US" w:eastAsia="it-IT"/>
         </w:rPr>
       </w:pPr>
-      <w:r>
+    </w:p>
+    <w:p>
+      <w:pPr>
+        <w:jc w:val="center"/>
         <w:rPr>
           <w:i/>
           <w:iCs/>
@@ -2966,10 +2781,11 @@
           <w:szCs w:val="32"/>
           <w:lang w:val="en-US" w:eastAsia="it-IT"/>
         </w:rPr>
-        <w:lastRenderedPageBreak/>
-        <w:t xml:space="preserve">QUERY SU </w:t>
-      </w:r>
-      <w:r>
+      </w:pPr>
+    </w:p>
+    <w:p>
+      <w:pPr>
+        <w:jc w:val="center"/>
         <w:rPr>
           <w:i/>
           <w:iCs/>
@@ -2977,6 +2793,158 @@
           <w:szCs w:val="32"/>
           <w:lang w:val="en-US" w:eastAsia="it-IT"/>
         </w:rPr>
+      </w:pPr>
+    </w:p>
+    <w:p>
+      <w:pPr>
+        <w:jc w:val="center"/>
+        <w:rPr>
+          <w:i/>
+          <w:iCs/>
+          <w:sz w:val="32"/>
+          <w:szCs w:val="32"/>
+          <w:lang w:val="en-US" w:eastAsia="it-IT"/>
+        </w:rPr>
+      </w:pPr>
+    </w:p>
+    <w:p>
+      <w:pPr>
+        <w:jc w:val="center"/>
+        <w:rPr>
+          <w:i/>
+          <w:iCs/>
+          <w:sz w:val="32"/>
+          <w:szCs w:val="32"/>
+          <w:lang w:val="en-US" w:eastAsia="it-IT"/>
+        </w:rPr>
+      </w:pPr>
+    </w:p>
+    <w:p>
+      <w:pPr>
+        <w:jc w:val="center"/>
+        <w:rPr>
+          <w:i/>
+          <w:iCs/>
+          <w:sz w:val="32"/>
+          <w:szCs w:val="32"/>
+          <w:lang w:val="en-US" w:eastAsia="it-IT"/>
+        </w:rPr>
+      </w:pPr>
+    </w:p>
+    <w:p>
+      <w:pPr>
+        <w:jc w:val="center"/>
+        <w:rPr>
+          <w:i/>
+          <w:iCs/>
+          <w:sz w:val="32"/>
+          <w:szCs w:val="32"/>
+          <w:lang w:val="en-US" w:eastAsia="it-IT"/>
+        </w:rPr>
+      </w:pPr>
+    </w:p>
+    <w:p>
+      <w:pPr>
+        <w:jc w:val="center"/>
+        <w:rPr>
+          <w:i/>
+          <w:iCs/>
+          <w:sz w:val="32"/>
+          <w:szCs w:val="32"/>
+          <w:lang w:val="en-US" w:eastAsia="it-IT"/>
+        </w:rPr>
+      </w:pPr>
+    </w:p>
+    <w:p>
+      <w:pPr>
+        <w:jc w:val="center"/>
+        <w:rPr>
+          <w:i/>
+          <w:iCs/>
+          <w:sz w:val="32"/>
+          <w:szCs w:val="32"/>
+          <w:lang w:val="en-US" w:eastAsia="it-IT"/>
+        </w:rPr>
+      </w:pPr>
+    </w:p>
+    <w:p>
+      <w:pPr>
+        <w:jc w:val="center"/>
+        <w:rPr>
+          <w:i/>
+          <w:iCs/>
+          <w:sz w:val="32"/>
+          <w:szCs w:val="32"/>
+          <w:lang w:val="en-US" w:eastAsia="it-IT"/>
+        </w:rPr>
+      </w:pPr>
+    </w:p>
+    <w:p>
+      <w:pPr>
+        <w:jc w:val="center"/>
+        <w:rPr>
+          <w:i/>
+          <w:iCs/>
+          <w:sz w:val="32"/>
+          <w:szCs w:val="32"/>
+          <w:lang w:val="en-US" w:eastAsia="it-IT"/>
+        </w:rPr>
+      </w:pPr>
+    </w:p>
+    <w:p>
+      <w:pPr>
+        <w:jc w:val="center"/>
+        <w:rPr>
+          <w:i/>
+          <w:iCs/>
+          <w:sz w:val="32"/>
+          <w:szCs w:val="32"/>
+          <w:lang w:val="en-US" w:eastAsia="it-IT"/>
+        </w:rPr>
+      </w:pPr>
+    </w:p>
+    <w:p>
+      <w:pPr>
+        <w:jc w:val="center"/>
+        <w:rPr>
+          <w:i/>
+          <w:iCs/>
+          <w:sz w:val="32"/>
+          <w:szCs w:val="32"/>
+          <w:lang w:val="en-US" w:eastAsia="it-IT"/>
+        </w:rPr>
+      </w:pPr>
+    </w:p>
+    <w:p>
+      <w:pPr>
+        <w:jc w:val="center"/>
+        <w:rPr>
+          <w:i/>
+          <w:iCs/>
+          <w:sz w:val="32"/>
+          <w:szCs w:val="32"/>
+          <w:lang w:val="en-US" w:eastAsia="it-IT"/>
+        </w:rPr>
+      </w:pPr>
+      <w:r>
+        <w:rPr>
+          <w:i/>
+          <w:iCs/>
+          <w:sz w:val="32"/>
+          <w:szCs w:val="32"/>
+          <w:lang w:val="en-US" w:eastAsia="it-IT"/>
+        </w:rPr>
+        <w:lastRenderedPageBreak/>
+        <w:t xml:space="preserve">QUERY SU </w:t>
+      </w:r>
+      <w:r>
+        <w:rPr>
+          <w:i/>
+          <w:iCs/>
+          <w:sz w:val="32"/>
+          <w:szCs w:val="32"/>
+          <w:lang w:val="en-US" w:eastAsia="it-IT"/>
+        </w:rPr>
         <w:t>WIKIDATA</w:t>
       </w:r>
     </w:p>
@@ -2996,58 +2964,43 @@
           <w:numId w:val="22"/>
         </w:numPr>
         <w:rPr>
-          <w:lang w:eastAsia="it-IT"/>
-        </w:rPr>
-      </w:pPr>
-      <w:proofErr w:type="spellStart"/>
+          <w:color w:val="FF0000"/>
+          <w:lang w:eastAsia="it-IT"/>
+        </w:rPr>
+      </w:pPr>
       <w:r>
         <w:rPr>
           <w:color w:val="FB5F2C"/>
           <w:shd w:val="clear" w:color="auto" w:fill="FFEF9E"/>
           <w:lang w:eastAsia="it-IT"/>
         </w:rPr>
-        <w:t>Wikidata</w:t>
-      </w:r>
-      <w:proofErr w:type="spellEnd"/>
-      <w:r>
-        <w:rPr>
-          <w:color w:val="FB5F2C"/>
-          <w:shd w:val="clear" w:color="auto" w:fill="FFEF9E"/>
-          <w:lang w:eastAsia="it-IT"/>
-        </w:rPr>
-        <w:t xml:space="preserve">: </w:t>
-      </w:r>
-      <w:r>
-        <w:rPr>
-          <w:color w:val="FF0000"/>
-          <w:shd w:val="clear" w:color="auto" w:fill="FFEF9E"/>
-          <w:lang w:eastAsia="it-IT"/>
-        </w:rPr>
-        <w:t xml:space="preserve">Musei </w:t>
-      </w:r>
-      <w:r>
-        <w:rPr>
-          <w:color w:val="FF0000"/>
-          <w:shd w:val="clear" w:color="auto" w:fill="FFEF9E"/>
-          <w:lang w:eastAsia="it-IT"/>
-        </w:rPr>
-        <w:t>raggruppati</w:t>
-      </w:r>
-      <w:r>
-        <w:rPr>
-          <w:color w:val="FF0000"/>
-          <w:shd w:val="clear" w:color="auto" w:fill="FFEF9E"/>
-          <w:lang w:eastAsia="it-IT"/>
-        </w:rPr>
-        <w:t xml:space="preserve"> per continente, nazione</w:t>
-      </w:r>
-      <w:r>
-        <w:rPr>
-          <w:color w:val="FF0000"/>
-          <w:shd w:val="clear" w:color="auto" w:fill="FFEF9E"/>
-          <w:lang w:eastAsia="it-IT"/>
-        </w:rPr>
-        <w:t xml:space="preserve"> e città</w:t>
+        <w:t xml:space="preserve">Wikidata: </w:t>
+      </w:r>
+      <w:r>
+        <w:rPr>
+          <w:color w:val="FF0000"/>
+          <w:shd w:val="clear" w:color="auto" w:fill="FFEF9E"/>
+          <w:lang w:eastAsia="it-IT"/>
+        </w:rPr>
+        <w:t xml:space="preserve">Dove si trovano i vari musei? </w:t>
+      </w:r>
+    </w:p>
+    <w:p>
+      <w:pPr>
+        <w:pStyle w:val="Paragrafoelenco"/>
+        <w:rPr>
+          <w:color w:val="FF0000"/>
+          <w:shd w:val="clear" w:color="auto" w:fill="FFEF9E"/>
+          <w:lang w:eastAsia="it-IT"/>
+        </w:rPr>
+      </w:pPr>
+      <w:r>
+        <w:rPr>
+          <w:color w:val="FF0000"/>
+          <w:shd w:val="clear" w:color="auto" w:fill="FFEF9E"/>
+          <w:lang w:eastAsia="it-IT"/>
+        </w:rPr>
+        <w:t>L’output mostra i musei che si trovano nelle varie città, quindi nelle varie nazioni e quindi nei vari continenti.</w:t>
       </w:r>
     </w:p>
     <w:p>
@@ -3081,77 +3034,7 @@
         <w:rPr>
           <w:lang w:eastAsia="it-IT"/>
         </w:rPr>
-        <w:t>?</w:t>
-      </w:r>
-      <w:proofErr w:type="spellStart"/>
-      <w:r>
-        <w:rPr>
-          <w:lang w:eastAsia="it-IT"/>
-        </w:rPr>
-        <w:t>museoLabel</w:t>
-      </w:r>
-      <w:proofErr w:type="spellEnd"/>
-      <w:r>
-        <w:rPr>
-          <w:lang w:eastAsia="it-IT"/>
-        </w:rPr>
-        <w:t xml:space="preserve"> ?</w:t>
-      </w:r>
-      <w:proofErr w:type="spellStart"/>
-      <w:r>
-        <w:rPr>
-          <w:lang w:eastAsia="it-IT"/>
-        </w:rPr>
-        <w:t>PaeseLabel</w:t>
-      </w:r>
-      <w:proofErr w:type="spellEnd"/>
-      <w:r>
-        <w:rPr>
-          <w:lang w:eastAsia="it-IT"/>
-        </w:rPr>
-        <w:t xml:space="preserve"> ?</w:t>
-      </w:r>
-      <w:proofErr w:type="spellStart"/>
-      <w:r>
-        <w:rPr>
-          <w:lang w:eastAsia="it-IT"/>
-        </w:rPr>
-        <w:t>continenteLabel</w:t>
-      </w:r>
-      <w:proofErr w:type="spellEnd"/>
-      <w:r>
-        <w:rPr>
-          <w:lang w:eastAsia="it-IT"/>
-        </w:rPr>
-        <w:t xml:space="preserve"> ?</w:t>
-      </w:r>
-      <w:proofErr w:type="spellStart"/>
-      <w:r>
-        <w:rPr>
-          <w:lang w:eastAsia="it-IT"/>
-        </w:rPr>
-        <w:t>unit</w:t>
-      </w:r>
-      <w:proofErr w:type="spellEnd"/>
-      <w:r>
-        <w:rPr>
-          <w:lang w:eastAsia="it-IT"/>
-        </w:rPr>
-        <w:t>__amministrativa_in_cui___</w:t>
-      </w:r>
-      <w:proofErr w:type="spellStart"/>
-      <w:r>
-        <w:rPr>
-          <w:lang w:eastAsia="it-IT"/>
-        </w:rPr>
-        <w:t>situatoLabel</w:t>
-      </w:r>
-      <w:proofErr w:type="spellEnd"/>
-      <w:r>
-        <w:rPr>
-          <w:lang w:eastAsia="it-IT"/>
-        </w:rPr>
-        <w:t xml:space="preserve"> WHERE {</w:t>
+        <w:t>?museoLabel ?PaeseLabel ?continenteLabel ?unit__amministrativa_in_cui___situatoLabel WHERE {</w:t>
       </w:r>
     </w:p>
     <w:p>
@@ -3177,58 +3060,14 @@
         <w:rPr>
           <w:lang w:eastAsia="it-IT"/>
         </w:rPr>
-        <w:t xml:space="preserve">SERVICE </w:t>
-      </w:r>
-      <w:proofErr w:type="spellStart"/>
-      <w:r>
-        <w:rPr>
-          <w:lang w:eastAsia="it-IT"/>
-        </w:rPr>
-        <w:t>wikibase:label</w:t>
-      </w:r>
-      <w:proofErr w:type="spellEnd"/>
-      <w:r>
-        <w:rPr>
-          <w:lang w:eastAsia="it-IT"/>
-        </w:rPr>
-        <w:t xml:space="preserve"> { </w:t>
-      </w:r>
-      <w:proofErr w:type="spellStart"/>
-      <w:r>
-        <w:rPr>
-          <w:lang w:eastAsia="it-IT"/>
-        </w:rPr>
-        <w:t>bd:serviceParam</w:t>
-      </w:r>
-      <w:proofErr w:type="spellEnd"/>
-      <w:r>
-        <w:rPr>
-          <w:lang w:eastAsia="it-IT"/>
-        </w:rPr>
-        <w:t xml:space="preserve"> </w:t>
-      </w:r>
-      <w:proofErr w:type="spellStart"/>
-      <w:r>
-        <w:rPr>
-          <w:lang w:eastAsia="it-IT"/>
-        </w:rPr>
-        <w:t>wikibase:language</w:t>
-      </w:r>
-      <w:proofErr w:type="spellEnd"/>
-      <w:r>
-        <w:rPr>
-          <w:lang w:eastAsia="it-IT"/>
-        </w:rPr>
-        <w:t xml:space="preserve"> "[AUTO_LANGUAGE],</w:t>
-      </w:r>
-      <w:proofErr w:type="spellStart"/>
+        <w:t>SERVICE wikibase:label { bd:serviceParam wikibase:language "[AUTO_LANGUAGE],</w:t>
+      </w:r>
       <w:r>
         <w:rPr>
           <w:lang w:eastAsia="it-IT"/>
         </w:rPr>
         <w:t>it</w:t>
       </w:r>
-      <w:proofErr w:type="spellEnd"/>
       <w:r>
         <w:rPr>
           <w:lang w:eastAsia="it-IT"/>
@@ -3311,35 +3150,7 @@
         <w:rPr>
           <w:lang w:eastAsia="it-IT"/>
         </w:rPr>
-        <w:t>?museo wdt:P131 ?</w:t>
-      </w:r>
-      <w:proofErr w:type="spellStart"/>
-      <w:r>
-        <w:rPr>
-          <w:lang w:eastAsia="it-IT"/>
-        </w:rPr>
-        <w:t>unit</w:t>
-      </w:r>
-      <w:proofErr w:type="spellEnd"/>
-      <w:r>
-        <w:rPr>
-          <w:lang w:eastAsia="it-IT"/>
-        </w:rPr>
-        <w:t>__</w:t>
-      </w:r>
-      <w:proofErr w:type="spellStart"/>
-      <w:r>
-        <w:rPr>
-          <w:lang w:eastAsia="it-IT"/>
-        </w:rPr>
-        <w:t>amministrativa_in_cui___situato</w:t>
-      </w:r>
-      <w:proofErr w:type="spellEnd"/>
-      <w:r>
-        <w:rPr>
-          <w:lang w:eastAsia="it-IT"/>
-        </w:rPr>
-        <w:t>.</w:t>
+        <w:t>?museo wdt:P131 ?unit__amministrativa_in_cui___situato.</w:t>
       </w:r>
     </w:p>
     <w:p>
@@ -3423,7 +3234,7 @@
                     <pic:cNvPicPr/>
                   </pic:nvPicPr>
                   <pic:blipFill rotWithShape="1">
-                    <a:blip r:embed="rId17" cstate="print">
+                    <a:blip r:embed="rId18" cstate="print">
                       <a:extLst>
                         <a:ext uri="{28A0092B-C50C-407E-A947-70E740481C1C}">
                           <a14:useLocalDpi xmlns:a14="http://schemas.microsoft.com/office/drawing/2010/main" val="0"/>
@@ -3638,42 +3449,73 @@
     </w:p>
     <w:p>
       <w:pPr>
+        <w:pStyle w:val="Paragrafoelenco"/>
+        <w:numPr>
+          <w:ilvl w:val="0"/>
+          <w:numId w:val="27"/>
+        </w:numPr>
+        <w:rPr>
+          <w:color w:val="FF0000"/>
+          <w:lang w:eastAsia="it-IT"/>
+        </w:rPr>
+      </w:pPr>
+      <w:r>
+        <w:rPr>
+          <w:color w:val="FB5F2C"/>
+          <w:shd w:val="clear" w:color="auto" w:fill="FFEF9E"/>
+          <w:lang w:eastAsia="it-IT"/>
+        </w:rPr>
+        <w:t xml:space="preserve">Wikidata: </w:t>
+      </w:r>
+      <w:r>
+        <w:rPr>
+          <w:color w:val="FF0000"/>
+          <w:shd w:val="clear" w:color="auto" w:fill="FFEF9E"/>
+          <w:lang w:eastAsia="it-IT"/>
+        </w:rPr>
+        <w:t>Gli artisti dove presentano le proprie opere?</w:t>
+      </w:r>
+    </w:p>
+    <w:p>
+      <w:pPr>
+        <w:pStyle w:val="Paragrafoelenco"/>
+        <w:rPr>
+          <w:color w:val="FF0000"/>
+          <w:lang w:eastAsia="it-IT"/>
+        </w:rPr>
+      </w:pPr>
+      <w:r>
+        <w:rPr>
+          <w:color w:val="FF0000"/>
+          <w:shd w:val="clear" w:color="auto" w:fill="FFEF9E"/>
+          <w:lang w:eastAsia="it-IT"/>
+        </w:rPr>
+        <w:t>L’output mostra in quale museo</w:t>
+      </w:r>
+      <w:r>
+        <w:rPr>
+          <w:color w:val="FF0000"/>
+          <w:shd w:val="clear" w:color="auto" w:fill="FFEF9E"/>
+          <w:lang w:eastAsia="it-IT"/>
+        </w:rPr>
+        <w:t xml:space="preserve"> </w:t>
+      </w:r>
+      <w:r>
+        <w:rPr>
+          <w:color w:val="FF0000"/>
+          <w:shd w:val="clear" w:color="auto" w:fill="FFEF9E"/>
+          <w:lang w:eastAsia="it-IT"/>
+        </w:rPr>
+        <w:t>si trovano le opere dei vari artisti.</w:t>
+      </w:r>
+    </w:p>
+    <w:p>
+      <w:pPr>
         <w:ind w:firstLine="360"/>
         <w:rPr>
           <w:lang w:eastAsia="it-IT"/>
         </w:rPr>
       </w:pPr>
-      <w:r>
-        <w:rPr>
-          <w:lang w:eastAsia="it-IT"/>
-        </w:rPr>
-        <w:lastRenderedPageBreak/>
-        <w:t>2.</w:t>
-      </w:r>
-      <w:r>
-        <w:rPr>
-          <w:lang w:eastAsia="it-IT"/>
-        </w:rPr>
-        <w:tab/>
-      </w:r>
-      <w:proofErr w:type="spellStart"/>
-      <w:r>
-        <w:rPr>
-          <w:color w:val="FB5F2C"/>
-          <w:shd w:val="clear" w:color="auto" w:fill="FFEF9E"/>
-          <w:lang w:eastAsia="it-IT"/>
-        </w:rPr>
-        <w:t>Wikidata</w:t>
-      </w:r>
-      <w:proofErr w:type="spellEnd"/>
-      <w:r>
-        <w:rPr>
-          <w:color w:val="FB5F2C"/>
-          <w:shd w:val="clear" w:color="auto" w:fill="FFEF9E"/>
-          <w:lang w:eastAsia="it-IT"/>
-        </w:rPr>
-        <w:t>: Artista presenta in museo</w:t>
-      </w:r>
     </w:p>
     <w:p>
       <w:pPr>
@@ -3686,49 +3528,7 @@
         <w:rPr>
           <w:lang w:eastAsia="it-IT"/>
         </w:rPr>
-        <w:t>SELECT ?artista ?</w:t>
-      </w:r>
-      <w:proofErr w:type="spellStart"/>
-      <w:r>
-        <w:rPr>
-          <w:lang w:eastAsia="it-IT"/>
-        </w:rPr>
-        <w:t>artistaLabel</w:t>
-      </w:r>
-      <w:proofErr w:type="spellEnd"/>
-      <w:r>
-        <w:rPr>
-          <w:lang w:eastAsia="it-IT"/>
-        </w:rPr>
-        <w:t xml:space="preserve"> ?</w:t>
-      </w:r>
-      <w:proofErr w:type="spellStart"/>
-      <w:r>
-        <w:rPr>
-          <w:lang w:eastAsia="it-IT"/>
-        </w:rPr>
-        <w:t>ha_opere_nella_collezione</w:t>
-      </w:r>
-      <w:proofErr w:type="spellEnd"/>
-      <w:r>
-        <w:rPr>
-          <w:lang w:eastAsia="it-IT"/>
-        </w:rPr>
-        <w:t xml:space="preserve"> ?</w:t>
-      </w:r>
-      <w:proofErr w:type="spellStart"/>
-      <w:r>
-        <w:rPr>
-          <w:lang w:eastAsia="it-IT"/>
-        </w:rPr>
-        <w:t>ha_opere_nella_collezioneLabel</w:t>
-      </w:r>
-      <w:proofErr w:type="spellEnd"/>
-      <w:r>
-        <w:rPr>
-          <w:lang w:eastAsia="it-IT"/>
-        </w:rPr>
-        <w:t xml:space="preserve"> WHERE {</w:t>
+        <w:t>SELECT ?artista ?artistaLabel ?ha_opere_nella_collezione ?ha_opere_nella_collezioneLabel WHERE {</w:t>
       </w:r>
     </w:p>
     <w:p>
@@ -3754,49 +3554,7 @@
         <w:rPr>
           <w:lang w:eastAsia="it-IT"/>
         </w:rPr>
-        <w:t xml:space="preserve">SERVICE </w:t>
-      </w:r>
-      <w:proofErr w:type="spellStart"/>
-      <w:r>
-        <w:rPr>
-          <w:lang w:eastAsia="it-IT"/>
-        </w:rPr>
-        <w:t>wikibase:label</w:t>
-      </w:r>
-      <w:proofErr w:type="spellEnd"/>
-      <w:r>
-        <w:rPr>
-          <w:lang w:eastAsia="it-IT"/>
-        </w:rPr>
-        <w:t xml:space="preserve"> { </w:t>
-      </w:r>
-      <w:proofErr w:type="spellStart"/>
-      <w:r>
-        <w:rPr>
-          <w:lang w:eastAsia="it-IT"/>
-        </w:rPr>
-        <w:t>bd:serviceParam</w:t>
-      </w:r>
-      <w:proofErr w:type="spellEnd"/>
-      <w:r>
-        <w:rPr>
-          <w:lang w:eastAsia="it-IT"/>
-        </w:rPr>
-        <w:t xml:space="preserve"> </w:t>
-      </w:r>
-      <w:proofErr w:type="spellStart"/>
-      <w:r>
-        <w:rPr>
-          <w:lang w:eastAsia="it-IT"/>
-        </w:rPr>
-        <w:t>wikibase:language</w:t>
-      </w:r>
-      <w:proofErr w:type="spellEnd"/>
-      <w:r>
-        <w:rPr>
-          <w:lang w:eastAsia="it-IT"/>
-        </w:rPr>
-        <w:t xml:space="preserve"> "[AUTO_LANGUAGE],en". }</w:t>
+        <w:t>SERVICE wikibase:label { bd:serviceParam wikibase:language "[AUTO_LANGUAGE],en". }</w:t>
       </w:r>
     </w:p>
     <w:p>
@@ -3848,21 +3606,7 @@
         <w:rPr>
           <w:lang w:eastAsia="it-IT"/>
         </w:rPr>
-        <w:t>OPTIONAL { ?artista wdt:P6379 ?</w:t>
-      </w:r>
-      <w:proofErr w:type="spellStart"/>
-      <w:r>
-        <w:rPr>
-          <w:lang w:eastAsia="it-IT"/>
-        </w:rPr>
-        <w:t>ha_opere_nella_collezione</w:t>
-      </w:r>
-      <w:proofErr w:type="spellEnd"/>
-      <w:r>
-        <w:rPr>
-          <w:lang w:eastAsia="it-IT"/>
-        </w:rPr>
-        <w:t>. }</w:t>
+        <w:t>OPTIONAL { ?artista wdt:P6379 ?ha_opere_nella_collezione. }</w:t>
       </w:r>
     </w:p>
     <w:p>
@@ -3938,7 +3682,7 @@
                     <pic:cNvPicPr/>
                   </pic:nvPicPr>
                   <pic:blipFill rotWithShape="1">
-                    <a:blip r:embed="rId18"/>
+                    <a:blip r:embed="rId19"/>
                     <a:srcRect t="14652" r="1096" b="4928"/>
                     <a:stretch/>
                   </pic:blipFill>
@@ -4302,14 +4046,15 @@
       <w:pPr>
         <w:ind w:left="708" w:hanging="348"/>
         <w:rPr>
-          <w:lang w:eastAsia="it-IT"/>
-        </w:rPr>
-      </w:pPr>
-      <w:r>
-        <w:rPr>
-          <w:lang w:eastAsia="it-IT"/>
-        </w:rPr>
-        <w:lastRenderedPageBreak/>
+          <w:color w:val="FB5F2C"/>
+          <w:shd w:val="clear" w:color="auto" w:fill="FFEF9E"/>
+          <w:lang w:eastAsia="it-IT"/>
+        </w:rPr>
+      </w:pPr>
+      <w:r>
+        <w:rPr>
+          <w:lang w:eastAsia="it-IT"/>
+        </w:rPr>
         <w:t>3.</w:t>
       </w:r>
       <w:r>
@@ -4318,23 +4063,21 @@
         </w:rPr>
         <w:tab/>
       </w:r>
-      <w:proofErr w:type="spellStart"/>
       <w:r>
         <w:rPr>
           <w:color w:val="FB5F2C"/>
           <w:shd w:val="clear" w:color="auto" w:fill="FFEF9E"/>
           <w:lang w:eastAsia="it-IT"/>
         </w:rPr>
-        <w:t>Wikidata</w:t>
-      </w:r>
-      <w:proofErr w:type="spellEnd"/>
+        <w:t xml:space="preserve">Wikidata: </w:t>
+      </w:r>
       <w:r>
         <w:rPr>
           <w:color w:val="FB5F2C"/>
           <w:shd w:val="clear" w:color="auto" w:fill="FFEF9E"/>
           <w:lang w:eastAsia="it-IT"/>
         </w:rPr>
-        <w:t xml:space="preserve">: </w:t>
+        <w:t xml:space="preserve">Quali sono le </w:t>
       </w:r>
       <w:r>
         <w:rPr>
@@ -4366,6 +4109,32 @@
           <w:shd w:val="clear" w:color="auto" w:fill="FFEF9E"/>
           <w:lang w:eastAsia="it-IT"/>
         </w:rPr>
+        <w:t>?</w:t>
+      </w:r>
+    </w:p>
+    <w:p>
+      <w:pPr>
+        <w:ind w:left="708"/>
+        <w:rPr>
+          <w:color w:val="FB5F2C"/>
+          <w:shd w:val="clear" w:color="auto" w:fill="FFEF9E"/>
+          <w:lang w:eastAsia="it-IT"/>
+        </w:rPr>
+      </w:pPr>
+      <w:r>
+        <w:rPr>
+          <w:color w:val="FB5F2C"/>
+          <w:shd w:val="clear" w:color="auto" w:fill="FFEF9E"/>
+          <w:lang w:eastAsia="it-IT"/>
+        </w:rPr>
+        <w:t>L’output mostra le sculture</w:t>
+      </w:r>
+      <w:r>
+        <w:rPr>
+          <w:color w:val="FB5F2C"/>
+          <w:shd w:val="clear" w:color="auto" w:fill="FFEF9E"/>
+          <w:lang w:eastAsia="it-IT"/>
+        </w:rPr>
         <w:t xml:space="preserve"> </w:t>
       </w:r>
       <w:r>
@@ -4376,6 +4145,14 @@
         </w:rPr>
         <w:t>realizzate dai vari artisti presenti in un museo localizzato in una determinata nazione</w:t>
       </w:r>
+      <w:r>
+        <w:rPr>
+          <w:color w:val="FB5F2C"/>
+          <w:shd w:val="clear" w:color="auto" w:fill="FFEF9E"/>
+          <w:lang w:eastAsia="it-IT"/>
+        </w:rPr>
+        <w:t>.</w:t>
+      </w:r>
     </w:p>
     <w:p>
       <w:pPr>
@@ -4384,67 +4161,19 @@
           <w:lang w:eastAsia="it-IT"/>
         </w:rPr>
       </w:pPr>
-      <w:r>
-        <w:rPr>
-          <w:lang w:eastAsia="it-IT"/>
-        </w:rPr>
-        <w:t>SELECT ?scultura ?</w:t>
-      </w:r>
-      <w:proofErr w:type="spellStart"/>
-      <w:r>
-        <w:rPr>
-          <w:lang w:eastAsia="it-IT"/>
-        </w:rPr>
-        <w:t>sculturaLabel</w:t>
-      </w:r>
-      <w:proofErr w:type="spellEnd"/>
-      <w:r>
-        <w:rPr>
-          <w:lang w:eastAsia="it-IT"/>
-        </w:rPr>
-        <w:t xml:space="preserve"> ?creatore ?</w:t>
-      </w:r>
-      <w:proofErr w:type="spellStart"/>
-      <w:r>
-        <w:rPr>
-          <w:lang w:eastAsia="it-IT"/>
-        </w:rPr>
-        <w:t>creatoreLabel</w:t>
-      </w:r>
-      <w:proofErr w:type="spellEnd"/>
-      <w:r>
-        <w:rPr>
-          <w:lang w:eastAsia="it-IT"/>
-        </w:rPr>
-        <w:t xml:space="preserve"> ?collezione ?</w:t>
-      </w:r>
-      <w:proofErr w:type="spellStart"/>
-      <w:r>
-        <w:rPr>
-          <w:lang w:eastAsia="it-IT"/>
-        </w:rPr>
-        <w:t>collezioneLabel</w:t>
-      </w:r>
-      <w:proofErr w:type="spellEnd"/>
-      <w:r>
-        <w:rPr>
-          <w:lang w:eastAsia="it-IT"/>
-        </w:rPr>
-        <w:t xml:space="preserve"> ?Paese ?</w:t>
-      </w:r>
-      <w:proofErr w:type="spellStart"/>
-      <w:r>
-        <w:rPr>
-          <w:lang w:eastAsia="it-IT"/>
-        </w:rPr>
-        <w:t>PaeseLabel</w:t>
-      </w:r>
-      <w:proofErr w:type="spellEnd"/>
-      <w:r>
-        <w:rPr>
-          <w:lang w:eastAsia="it-IT"/>
-        </w:rPr>
-        <w:t xml:space="preserve"> WHERE {</w:t>
+    </w:p>
+    <w:p>
+      <w:pPr>
+        <w:ind w:left="708"/>
+        <w:rPr>
+          <w:lang w:eastAsia="it-IT"/>
+        </w:rPr>
+      </w:pPr>
+      <w:r>
+        <w:rPr>
+          <w:lang w:eastAsia="it-IT"/>
+        </w:rPr>
+        <w:t>SELECT ?scultura ?sculturaLabel ?creatore ?creatoreLabel ?collezione ?collezioneLabel ?Paese ?PaeseLabel WHERE {</w:t>
       </w:r>
     </w:p>
     <w:p>
@@ -4470,51 +4199,7 @@
         <w:rPr>
           <w:lang w:val="en-US" w:eastAsia="it-IT"/>
         </w:rPr>
-        <w:t xml:space="preserve">SERVICE </w:t>
-      </w:r>
-      <w:proofErr w:type="spellStart"/>
-      <w:proofErr w:type="gramStart"/>
-      <w:r>
-        <w:rPr>
-          <w:lang w:val="en-US" w:eastAsia="it-IT"/>
-        </w:rPr>
-        <w:t>wikibase:label</w:t>
-      </w:r>
-      <w:proofErr w:type="spellEnd"/>
-      <w:proofErr w:type="gramEnd"/>
-      <w:r>
-        <w:rPr>
-          <w:lang w:val="en-US" w:eastAsia="it-IT"/>
-        </w:rPr>
-        <w:t xml:space="preserve"> { </w:t>
-      </w:r>
-      <w:proofErr w:type="spellStart"/>
-      <w:r>
-        <w:rPr>
-          <w:lang w:val="en-US" w:eastAsia="it-IT"/>
-        </w:rPr>
-        <w:t>bd:serviceParam</w:t>
-      </w:r>
-      <w:proofErr w:type="spellEnd"/>
-      <w:r>
-        <w:rPr>
-          <w:lang w:val="en-US" w:eastAsia="it-IT"/>
-        </w:rPr>
-        <w:t xml:space="preserve"> </w:t>
-      </w:r>
-      <w:proofErr w:type="spellStart"/>
-      <w:r>
-        <w:rPr>
-          <w:lang w:val="en-US" w:eastAsia="it-IT"/>
-        </w:rPr>
-        <w:t>wikibase:language</w:t>
-      </w:r>
-      <w:proofErr w:type="spellEnd"/>
-      <w:r>
-        <w:rPr>
-          <w:lang w:val="en-US" w:eastAsia="it-IT"/>
-        </w:rPr>
-        <w:t xml:space="preserve"> "[AUTO_LANGUAGE],it". }</w:t>
+        <w:t>SERVICE wikibase:label { bd:serviceParam wikibase:language "[AUTO_LANGUAGE],it". }</w:t>
       </w:r>
     </w:p>
     <w:p>
@@ -4704,7 +4389,7 @@
                     <pic:cNvPicPr/>
                   </pic:nvPicPr>
                   <pic:blipFill rotWithShape="1">
-                    <a:blip r:embed="rId19"/>
+                    <a:blip r:embed="rId20"/>
                     <a:srcRect t="14823" r="984" b="8654"/>
                     <a:stretch/>
                   </pic:blipFill>
@@ -4905,33 +4590,32 @@
       <w:pPr>
         <w:ind w:left="360"/>
         <w:rPr>
-          <w:lang w:eastAsia="it-IT"/>
-        </w:rPr>
-      </w:pPr>
-      <w:r>
-        <w:rPr>
-          <w:lang w:eastAsia="it-IT"/>
-        </w:rPr>
-        <w:lastRenderedPageBreak/>
+          <w:color w:val="FB5F2C"/>
+          <w:shd w:val="clear" w:color="auto" w:fill="FFEF9E"/>
+          <w:lang w:eastAsia="it-IT"/>
+        </w:rPr>
+      </w:pPr>
+      <w:r>
+        <w:rPr>
+          <w:lang w:eastAsia="it-IT"/>
+        </w:rPr>
         <w:t xml:space="preserve">4.    </w:t>
       </w:r>
-      <w:proofErr w:type="spellStart"/>
       <w:r>
         <w:rPr>
           <w:color w:val="FB5F2C"/>
           <w:shd w:val="clear" w:color="auto" w:fill="FFEF9E"/>
           <w:lang w:eastAsia="it-IT"/>
         </w:rPr>
-        <w:t>Wikidata</w:t>
-      </w:r>
-      <w:proofErr w:type="spellEnd"/>
+        <w:t xml:space="preserve">Wikidata: </w:t>
+      </w:r>
       <w:r>
         <w:rPr>
           <w:color w:val="FB5F2C"/>
           <w:shd w:val="clear" w:color="auto" w:fill="FFEF9E"/>
           <w:lang w:eastAsia="it-IT"/>
         </w:rPr>
-        <w:t xml:space="preserve">: </w:t>
+        <w:t xml:space="preserve">Quali </w:t>
       </w:r>
       <w:r>
         <w:rPr>
@@ -4939,7 +4623,7 @@
           <w:shd w:val="clear" w:color="auto" w:fill="FFEF9E"/>
           <w:lang w:eastAsia="it-IT"/>
         </w:rPr>
-        <w:t>opere che sono dipinti</w:t>
+        <w:t xml:space="preserve">opere sono </w:t>
       </w:r>
       <w:r>
         <w:rPr>
@@ -4947,6 +4631,72 @@
           <w:shd w:val="clear" w:color="auto" w:fill="FFEF9E"/>
           <w:lang w:eastAsia="it-IT"/>
         </w:rPr>
+        <w:t xml:space="preserve">dei </w:t>
+      </w:r>
+      <w:r>
+        <w:rPr>
+          <w:color w:val="FB5F2C"/>
+          <w:shd w:val="clear" w:color="auto" w:fill="FFEF9E"/>
+          <w:lang w:eastAsia="it-IT"/>
+        </w:rPr>
+        <w:t>dipinti</w:t>
+      </w:r>
+      <w:r>
+        <w:rPr>
+          <w:color w:val="FB5F2C"/>
+          <w:shd w:val="clear" w:color="auto" w:fill="FFEF9E"/>
+          <w:lang w:eastAsia="it-IT"/>
+        </w:rPr>
+        <w:t>?</w:t>
+      </w:r>
+    </w:p>
+    <w:p>
+      <w:pPr>
+        <w:ind w:left="708" w:firstLine="60"/>
+        <w:rPr>
+          <w:color w:val="FB5F2C"/>
+          <w:shd w:val="clear" w:color="auto" w:fill="FFEF9E"/>
+          <w:lang w:eastAsia="it-IT"/>
+        </w:rPr>
+      </w:pPr>
+      <w:r>
+        <w:rPr>
+          <w:color w:val="FB5F2C"/>
+          <w:shd w:val="clear" w:color="auto" w:fill="FFEF9E"/>
+          <w:lang w:eastAsia="it-IT"/>
+        </w:rPr>
+        <w:t xml:space="preserve">L’output mostra i dipinti </w:t>
+      </w:r>
+      <w:r>
+        <w:rPr>
+          <w:color w:val="FB5F2C"/>
+          <w:shd w:val="clear" w:color="auto" w:fill="FFEF9E"/>
+          <w:lang w:eastAsia="it-IT"/>
+        </w:rPr>
+        <w:t>realizzat</w:t>
+      </w:r>
+      <w:r>
+        <w:rPr>
+          <w:color w:val="FB5F2C"/>
+          <w:shd w:val="clear" w:color="auto" w:fill="FFEF9E"/>
+          <w:lang w:eastAsia="it-IT"/>
+        </w:rPr>
+        <w:t>i</w:t>
+      </w:r>
+      <w:r>
+        <w:rPr>
+          <w:color w:val="FB5F2C"/>
+          <w:shd w:val="clear" w:color="auto" w:fill="FFEF9E"/>
+          <w:lang w:eastAsia="it-IT"/>
+        </w:rPr>
+        <w:t xml:space="preserve"> dai vari artisti presenti in un museo localizzato</w:t>
+      </w:r>
+      <w:r>
+        <w:rPr>
+          <w:color w:val="FB5F2C"/>
+          <w:shd w:val="clear" w:color="auto" w:fill="FFEF9E"/>
+          <w:lang w:eastAsia="it-IT"/>
+        </w:rPr>
         <w:t xml:space="preserve"> </w:t>
       </w:r>
       <w:r>
@@ -4955,8 +4705,32 @@
           <w:shd w:val="clear" w:color="auto" w:fill="FFEF9E"/>
           <w:lang w:eastAsia="it-IT"/>
         </w:rPr>
-        <w:t>realizzate dai vari artisti presenti in un museo localizzato     in una determinata nazione</w:t>
-      </w:r>
+        <w:t xml:space="preserve">in una </w:t>
+      </w:r>
+      <w:r>
+        <w:rPr>
+          <w:color w:val="FB5F2C"/>
+          <w:shd w:val="clear" w:color="auto" w:fill="FFEF9E"/>
+          <w:lang w:eastAsia="it-IT"/>
+        </w:rPr>
+        <w:t xml:space="preserve">   </w:t>
+      </w:r>
+      <w:r>
+        <w:rPr>
+          <w:color w:val="FB5F2C"/>
+          <w:shd w:val="clear" w:color="auto" w:fill="FFEF9E"/>
+          <w:lang w:eastAsia="it-IT"/>
+        </w:rPr>
+        <w:t>determinata nazione</w:t>
+      </w:r>
+    </w:p>
+    <w:p>
+      <w:pPr>
+        <w:ind w:left="708" w:firstLine="60"/>
+        <w:rPr>
+          <w:lang w:eastAsia="it-IT"/>
+        </w:rPr>
+      </w:pPr>
     </w:p>
     <w:p>
       <w:pPr>
@@ -4969,63 +4743,7 @@
         <w:rPr>
           <w:lang w:eastAsia="it-IT"/>
         </w:rPr>
-        <w:t>SELECT ?dipinto ?</w:t>
-      </w:r>
-      <w:proofErr w:type="spellStart"/>
-      <w:r>
-        <w:rPr>
-          <w:lang w:eastAsia="it-IT"/>
-        </w:rPr>
-        <w:t>dipintoLabel</w:t>
-      </w:r>
-      <w:proofErr w:type="spellEnd"/>
-      <w:r>
-        <w:rPr>
-          <w:lang w:eastAsia="it-IT"/>
-        </w:rPr>
-        <w:t xml:space="preserve"> ?creatore ?</w:t>
-      </w:r>
-      <w:proofErr w:type="spellStart"/>
-      <w:r>
-        <w:rPr>
-          <w:lang w:eastAsia="it-IT"/>
-        </w:rPr>
-        <w:t>creatoreLabel</w:t>
-      </w:r>
-      <w:proofErr w:type="spellEnd"/>
-      <w:r>
-        <w:rPr>
-          <w:lang w:eastAsia="it-IT"/>
-        </w:rPr>
-        <w:t xml:space="preserve"> ?collezione ?</w:t>
-      </w:r>
-      <w:proofErr w:type="spellStart"/>
-      <w:r>
-        <w:rPr>
-          <w:lang w:eastAsia="it-IT"/>
-        </w:rPr>
-        <w:t>collezioneLabel</w:t>
-      </w:r>
-      <w:proofErr w:type="spellEnd"/>
-      <w:r>
-        <w:rPr>
-          <w:lang w:eastAsia="it-IT"/>
-        </w:rPr>
-        <w:t xml:space="preserve"> ?Paese ?</w:t>
-      </w:r>
-      <w:proofErr w:type="spellStart"/>
-      <w:r>
-        <w:rPr>
-          <w:lang w:eastAsia="it-IT"/>
-        </w:rPr>
-        <w:t>PaeseLabel</w:t>
-      </w:r>
-      <w:proofErr w:type="spellEnd"/>
-      <w:r>
-        <w:rPr>
-          <w:lang w:eastAsia="it-IT"/>
-        </w:rPr>
-        <w:t xml:space="preserve"> WHERE {</w:t>
+        <w:t>SELECT ?dipinto ?dipintoLabel ?creatore ?creatoreLabel ?collezione ?collezioneLabel ?Paese ?PaeseLabel WHERE {</w:t>
       </w:r>
     </w:p>
     <w:p>
@@ -5039,49 +4757,7 @@
         <w:rPr>
           <w:lang w:eastAsia="it-IT"/>
         </w:rPr>
-        <w:t xml:space="preserve">  SERVICE </w:t>
-      </w:r>
-      <w:proofErr w:type="spellStart"/>
-      <w:r>
-        <w:rPr>
-          <w:lang w:eastAsia="it-IT"/>
-        </w:rPr>
-        <w:t>wikibase:label</w:t>
-      </w:r>
-      <w:proofErr w:type="spellEnd"/>
-      <w:r>
-        <w:rPr>
-          <w:lang w:eastAsia="it-IT"/>
-        </w:rPr>
-        <w:t xml:space="preserve"> { </w:t>
-      </w:r>
-      <w:proofErr w:type="spellStart"/>
-      <w:r>
-        <w:rPr>
-          <w:lang w:eastAsia="it-IT"/>
-        </w:rPr>
-        <w:t>bd:serviceParam</w:t>
-      </w:r>
-      <w:proofErr w:type="spellEnd"/>
-      <w:r>
-        <w:rPr>
-          <w:lang w:eastAsia="it-IT"/>
-        </w:rPr>
-        <w:t xml:space="preserve"> </w:t>
-      </w:r>
-      <w:proofErr w:type="spellStart"/>
-      <w:r>
-        <w:rPr>
-          <w:lang w:eastAsia="it-IT"/>
-        </w:rPr>
-        <w:t>wikibase:language</w:t>
-      </w:r>
-      <w:proofErr w:type="spellEnd"/>
-      <w:r>
-        <w:rPr>
-          <w:lang w:eastAsia="it-IT"/>
-        </w:rPr>
-        <w:t xml:space="preserve"> "[AUTO_LANGUAGE],en". }</w:t>
+        <w:t>  SERVICE wikibase:label { bd:serviceParam wikibase:language "[AUTO_LANGUAGE],en". }</w:t>
       </w:r>
     </w:p>
     <w:p>
@@ -5189,7 +4865,7 @@
                     <pic:cNvPicPr/>
                   </pic:nvPicPr>
                   <pic:blipFill rotWithShape="1">
-                    <a:blip r:embed="rId20" cstate="print">
+                    <a:blip r:embed="rId21" cstate="print">
                       <a:extLst>
                         <a:ext uri="{28A0092B-C50C-407E-A947-70E740481C1C}">
                           <a14:useLocalDpi xmlns:a14="http://schemas.microsoft.com/office/drawing/2010/main" val="0"/>
@@ -5413,6 +5089,95 @@
     </w:lvl>
   </w:abstractNum>
   <w:abstractNum w:abstractNumId="1" w15:restartNumberingAfterBreak="0">
+    <w:nsid w:val="04613996"/>
+    <w:multiLevelType w:val="hybridMultilevel"/>
+    <w:tmpl w:val="5456C4F0"/>
+    <w:lvl w:ilvl="0" w:tplc="E70EB792">
+      <w:start w:val="1"/>
+      <w:numFmt w:val="decimal"/>
+      <w:lvlText w:val="%1."/>
+      <w:lvlJc w:val="left"/>
+      <w:pPr>
+        <w:ind w:left="720" w:hanging="360"/>
+      </w:pPr>
+      <w:rPr>
+        <w:color w:val="auto"/>
+      </w:rPr>
+    </w:lvl>
+    <w:lvl w:ilvl="1" w:tplc="04100019" w:tentative="1">
+      <w:start w:val="1"/>
+      <w:numFmt w:val="lowerLetter"/>
+      <w:lvlText w:val="%2."/>
+      <w:lvlJc w:val="left"/>
+      <w:pPr>
+        <w:ind w:left="1440" w:hanging="360"/>
+      </w:pPr>
+    </w:lvl>
+    <w:lvl w:ilvl="2" w:tplc="0410001B" w:tentative="1">
+      <w:start w:val="1"/>
+      <w:numFmt w:val="lowerRoman"/>
+      <w:lvlText w:val="%3."/>
+      <w:lvlJc w:val="right"/>
+      <w:pPr>
+        <w:ind w:left="2160" w:hanging="180"/>
+      </w:pPr>
+    </w:lvl>
+    <w:lvl w:ilvl="3" w:tplc="0410000F" w:tentative="1">
+      <w:start w:val="1"/>
+      <w:numFmt w:val="decimal"/>
+      <w:lvlText w:val="%4."/>
+      <w:lvlJc w:val="left"/>
+      <w:pPr>
+        <w:ind w:left="2880" w:hanging="360"/>
+      </w:pPr>
+    </w:lvl>
+    <w:lvl w:ilvl="4" w:tplc="04100019" w:tentative="1">
+      <w:start w:val="1"/>
+      <w:numFmt w:val="lowerLetter"/>
+      <w:lvlText w:val="%5."/>
+      <w:lvlJc w:val="left"/>
+      <w:pPr>
+        <w:ind w:left="3600" w:hanging="360"/>
+      </w:pPr>
+    </w:lvl>
+    <w:lvl w:ilvl="5" w:tplc="0410001B" w:tentative="1">
+      <w:start w:val="1"/>
+      <w:numFmt w:val="lowerRoman"/>
+      <w:lvlText w:val="%6."/>
+      <w:lvlJc w:val="right"/>
+      <w:pPr>
+        <w:ind w:left="4320" w:hanging="180"/>
+      </w:pPr>
+    </w:lvl>
+    <w:lvl w:ilvl="6" w:tplc="0410000F" w:tentative="1">
+      <w:start w:val="1"/>
+      <w:numFmt w:val="decimal"/>
+      <w:lvlText w:val="%7."/>
+      <w:lvlJc w:val="left"/>
+      <w:pPr>
+        <w:ind w:left="5040" w:hanging="360"/>
+      </w:pPr>
+    </w:lvl>
+    <w:lvl w:ilvl="7" w:tplc="04100019" w:tentative="1">
+      <w:start w:val="1"/>
+      <w:numFmt w:val="lowerLetter"/>
+      <w:lvlText w:val="%8."/>
+      <w:lvlJc w:val="left"/>
+      <w:pPr>
+        <w:ind w:left="5760" w:hanging="360"/>
+      </w:pPr>
+    </w:lvl>
+    <w:lvl w:ilvl="8" w:tplc="0410001B" w:tentative="1">
+      <w:start w:val="1"/>
+      <w:numFmt w:val="lowerRoman"/>
+      <w:lvlText w:val="%9."/>
+      <w:lvlJc w:val="right"/>
+      <w:pPr>
+        <w:ind w:left="6480" w:hanging="180"/>
+      </w:pPr>
+    </w:lvl>
+  </w:abstractNum>
+  <w:abstractNum w:abstractNumId="2" w15:restartNumberingAfterBreak="0">
     <w:nsid w:val="07D77721"/>
     <w:multiLevelType w:val="multilevel"/>
     <w:tmpl w:val="06288788"/>
@@ -5561,7 +5326,7 @@
       </w:rPr>
     </w:lvl>
   </w:abstractNum>
-  <w:abstractNum w:abstractNumId="2" w15:restartNumberingAfterBreak="0">
+  <w:abstractNum w:abstractNumId="3" w15:restartNumberingAfterBreak="0">
     <w:nsid w:val="0BE91A32"/>
     <w:multiLevelType w:val="multilevel"/>
     <w:tmpl w:val="4A9A4D7E"/>
@@ -5710,7 +5475,7 @@
       </w:rPr>
     </w:lvl>
   </w:abstractNum>
-  <w:abstractNum w:abstractNumId="3" w15:restartNumberingAfterBreak="0">
+  <w:abstractNum w:abstractNumId="4" w15:restartNumberingAfterBreak="0">
     <w:nsid w:val="133F1A0E"/>
     <w:multiLevelType w:val="hybridMultilevel"/>
     <w:tmpl w:val="E30601BA"/>
@@ -5823,7 +5588,7 @@
       </w:rPr>
     </w:lvl>
   </w:abstractNum>
-  <w:abstractNum w:abstractNumId="4" w15:restartNumberingAfterBreak="0">
+  <w:abstractNum w:abstractNumId="5" w15:restartNumberingAfterBreak="0">
     <w:nsid w:val="177356E8"/>
     <w:multiLevelType w:val="multilevel"/>
     <w:tmpl w:val="8452B1E6"/>
@@ -5972,7 +5737,93 @@
       </w:rPr>
     </w:lvl>
   </w:abstractNum>
-  <w:abstractNum w:abstractNumId="5" w15:restartNumberingAfterBreak="0">
+  <w:abstractNum w:abstractNumId="6" w15:restartNumberingAfterBreak="0">
+    <w:nsid w:val="1C3B40CE"/>
+    <w:multiLevelType w:val="hybridMultilevel"/>
+    <w:tmpl w:val="A086B5AA"/>
+    <w:lvl w:ilvl="0" w:tplc="0410000F">
+      <w:start w:val="1"/>
+      <w:numFmt w:val="decimal"/>
+      <w:lvlText w:val="%1."/>
+      <w:lvlJc w:val="left"/>
+      <w:pPr>
+        <w:ind w:left="720" w:hanging="360"/>
+      </w:pPr>
+    </w:lvl>
+    <w:lvl w:ilvl="1" w:tplc="04100019" w:tentative="1">
+      <w:start w:val="1"/>
+      <w:numFmt w:val="lowerLetter"/>
+      <w:lvlText w:val="%2."/>
+      <w:lvlJc w:val="left"/>
+      <w:pPr>
+        <w:ind w:left="1440" w:hanging="360"/>
+      </w:pPr>
+    </w:lvl>
+    <w:lvl w:ilvl="2" w:tplc="0410001B" w:tentative="1">
+      <w:start w:val="1"/>
+      <w:numFmt w:val="lowerRoman"/>
+      <w:lvlText w:val="%3."/>
+      <w:lvlJc w:val="right"/>
+      <w:pPr>
+        <w:ind w:left="2160" w:hanging="180"/>
+      </w:pPr>
+    </w:lvl>
+    <w:lvl w:ilvl="3" w:tplc="0410000F" w:tentative="1">
+      <w:start w:val="1"/>
+      <w:numFmt w:val="decimal"/>
+      <w:lvlText w:val="%4."/>
+      <w:lvlJc w:val="left"/>
+      <w:pPr>
+        <w:ind w:left="2880" w:hanging="360"/>
+      </w:pPr>
+    </w:lvl>
+    <w:lvl w:ilvl="4" w:tplc="04100019" w:tentative="1">
+      <w:start w:val="1"/>
+      <w:numFmt w:val="lowerLetter"/>
+      <w:lvlText w:val="%5."/>
+      <w:lvlJc w:val="left"/>
+      <w:pPr>
+        <w:ind w:left="3600" w:hanging="360"/>
+      </w:pPr>
+    </w:lvl>
+    <w:lvl w:ilvl="5" w:tplc="0410001B" w:tentative="1">
+      <w:start w:val="1"/>
+      <w:numFmt w:val="lowerRoman"/>
+      <w:lvlText w:val="%6."/>
+      <w:lvlJc w:val="right"/>
+      <w:pPr>
+        <w:ind w:left="4320" w:hanging="180"/>
+      </w:pPr>
+    </w:lvl>
+    <w:lvl w:ilvl="6" w:tplc="0410000F" w:tentative="1">
+      <w:start w:val="1"/>
+      <w:numFmt w:val="decimal"/>
+      <w:lvlText w:val="%7."/>
+      <w:lvlJc w:val="left"/>
+      <w:pPr>
+        <w:ind w:left="5040" w:hanging="360"/>
+      </w:pPr>
+    </w:lvl>
+    <w:lvl w:ilvl="7" w:tplc="04100019" w:tentative="1">
+      <w:start w:val="1"/>
+      <w:numFmt w:val="lowerLetter"/>
+      <w:lvlText w:val="%8."/>
+      <w:lvlJc w:val="left"/>
+      <w:pPr>
+        <w:ind w:left="5760" w:hanging="360"/>
+      </w:pPr>
+    </w:lvl>
+    <w:lvl w:ilvl="8" w:tplc="0410001B" w:tentative="1">
+      <w:start w:val="1"/>
+      <w:numFmt w:val="lowerRoman"/>
+      <w:lvlText w:val="%9."/>
+      <w:lvlJc w:val="right"/>
+      <w:pPr>
+        <w:ind w:left="6480" w:hanging="180"/>
+      </w:pPr>
+    </w:lvl>
+  </w:abstractNum>
+  <w:abstractNum w:abstractNumId="7" w15:restartNumberingAfterBreak="0">
     <w:nsid w:val="275360B5"/>
     <w:multiLevelType w:val="multilevel"/>
     <w:tmpl w:val="92E0FE54"/>
@@ -6121,7 +5972,93 @@
       </w:rPr>
     </w:lvl>
   </w:abstractNum>
-  <w:abstractNum w:abstractNumId="6" w15:restartNumberingAfterBreak="0">
+  <w:abstractNum w:abstractNumId="8" w15:restartNumberingAfterBreak="0">
+    <w:nsid w:val="2B2014D0"/>
+    <w:multiLevelType w:val="hybridMultilevel"/>
+    <w:tmpl w:val="2BE8EF5C"/>
+    <w:lvl w:ilvl="0" w:tplc="0410000F">
+      <w:start w:val="1"/>
+      <w:numFmt w:val="decimal"/>
+      <w:lvlText w:val="%1."/>
+      <w:lvlJc w:val="left"/>
+      <w:pPr>
+        <w:ind w:left="720" w:hanging="360"/>
+      </w:pPr>
+    </w:lvl>
+    <w:lvl w:ilvl="1" w:tplc="04100019" w:tentative="1">
+      <w:start w:val="1"/>
+      <w:numFmt w:val="lowerLetter"/>
+      <w:lvlText w:val="%2."/>
+      <w:lvlJc w:val="left"/>
+      <w:pPr>
+        <w:ind w:left="1440" w:hanging="360"/>
+      </w:pPr>
+    </w:lvl>
+    <w:lvl w:ilvl="2" w:tplc="0410001B" w:tentative="1">
+      <w:start w:val="1"/>
+      <w:numFmt w:val="lowerRoman"/>
+      <w:lvlText w:val="%3."/>
+      <w:lvlJc w:val="right"/>
+      <w:pPr>
+        <w:ind w:left="2160" w:hanging="180"/>
+      </w:pPr>
+    </w:lvl>
+    <w:lvl w:ilvl="3" w:tplc="0410000F" w:tentative="1">
+      <w:start w:val="1"/>
+      <w:numFmt w:val="decimal"/>
+      <w:lvlText w:val="%4."/>
+      <w:lvlJc w:val="left"/>
+      <w:pPr>
+        <w:ind w:left="2880" w:hanging="360"/>
+      </w:pPr>
+    </w:lvl>
+    <w:lvl w:ilvl="4" w:tplc="04100019" w:tentative="1">
+      <w:start w:val="1"/>
+      <w:numFmt w:val="lowerLetter"/>
+      <w:lvlText w:val="%5."/>
+      <w:lvlJc w:val="left"/>
+      <w:pPr>
+        <w:ind w:left="3600" w:hanging="360"/>
+      </w:pPr>
+    </w:lvl>
+    <w:lvl w:ilvl="5" w:tplc="0410001B" w:tentative="1">
+      <w:start w:val="1"/>
+      <w:numFmt w:val="lowerRoman"/>
+      <w:lvlText w:val="%6."/>
+      <w:lvlJc w:val="right"/>
+      <w:pPr>
+        <w:ind w:left="4320" w:hanging="180"/>
+      </w:pPr>
+    </w:lvl>
+    <w:lvl w:ilvl="6" w:tplc="0410000F" w:tentative="1">
+      <w:start w:val="1"/>
+      <w:numFmt w:val="decimal"/>
+      <w:lvlText w:val="%7."/>
+      <w:lvlJc w:val="left"/>
+      <w:pPr>
+        <w:ind w:left="5040" w:hanging="360"/>
+      </w:pPr>
+    </w:lvl>
+    <w:lvl w:ilvl="7" w:tplc="04100019" w:tentative="1">
+      <w:start w:val="1"/>
+      <w:numFmt w:val="lowerLetter"/>
+      <w:lvlText w:val="%8."/>
+      <w:lvlJc w:val="left"/>
+      <w:pPr>
+        <w:ind w:left="5760" w:hanging="360"/>
+      </w:pPr>
+    </w:lvl>
+    <w:lvl w:ilvl="8" w:tplc="0410001B" w:tentative="1">
+      <w:start w:val="1"/>
+      <w:numFmt w:val="lowerRoman"/>
+      <w:lvlText w:val="%9."/>
+      <w:lvlJc w:val="right"/>
+      <w:pPr>
+        <w:ind w:left="6480" w:hanging="180"/>
+      </w:pPr>
+    </w:lvl>
+  </w:abstractNum>
+  <w:abstractNum w:abstractNumId="9" w15:restartNumberingAfterBreak="0">
     <w:nsid w:val="2F190529"/>
     <w:multiLevelType w:val="multilevel"/>
     <w:tmpl w:val="6F720006"/>
@@ -6270,7 +6207,7 @@
       </w:rPr>
     </w:lvl>
   </w:abstractNum>
-  <w:abstractNum w:abstractNumId="7" w15:restartNumberingAfterBreak="0">
+  <w:abstractNum w:abstractNumId="10" w15:restartNumberingAfterBreak="0">
     <w:nsid w:val="39443234"/>
     <w:multiLevelType w:val="hybridMultilevel"/>
     <w:tmpl w:val="59907E2E"/>
@@ -6383,7 +6320,7 @@
       </w:rPr>
     </w:lvl>
   </w:abstractNum>
-  <w:abstractNum w:abstractNumId="8" w15:restartNumberingAfterBreak="0">
+  <w:abstractNum w:abstractNumId="11" w15:restartNumberingAfterBreak="0">
     <w:nsid w:val="397214CB"/>
     <w:multiLevelType w:val="multilevel"/>
     <w:tmpl w:val="AF003CB6"/>
@@ -6532,7 +6469,7 @@
       </w:rPr>
     </w:lvl>
   </w:abstractNum>
-  <w:abstractNum w:abstractNumId="9" w15:restartNumberingAfterBreak="0">
+  <w:abstractNum w:abstractNumId="12" w15:restartNumberingAfterBreak="0">
     <w:nsid w:val="3D301A82"/>
     <w:multiLevelType w:val="multilevel"/>
     <w:tmpl w:val="2DEE5210"/>
@@ -6681,7 +6618,7 @@
       </w:rPr>
     </w:lvl>
   </w:abstractNum>
-  <w:abstractNum w:abstractNumId="10" w15:restartNumberingAfterBreak="0">
+  <w:abstractNum w:abstractNumId="13" w15:restartNumberingAfterBreak="0">
     <w:nsid w:val="43182AE6"/>
     <w:multiLevelType w:val="multilevel"/>
     <w:tmpl w:val="040A63E4"/>
@@ -6830,7 +6767,7 @@
       </w:rPr>
     </w:lvl>
   </w:abstractNum>
-  <w:abstractNum w:abstractNumId="11" w15:restartNumberingAfterBreak="0">
+  <w:abstractNum w:abstractNumId="14" w15:restartNumberingAfterBreak="0">
     <w:nsid w:val="46A60417"/>
     <w:multiLevelType w:val="hybridMultilevel"/>
     <w:tmpl w:val="5456C4F0"/>
@@ -6919,7 +6856,7 @@
       </w:pPr>
     </w:lvl>
   </w:abstractNum>
-  <w:abstractNum w:abstractNumId="12" w15:restartNumberingAfterBreak="0">
+  <w:abstractNum w:abstractNumId="15" w15:restartNumberingAfterBreak="0">
     <w:nsid w:val="4C88415F"/>
     <w:multiLevelType w:val="multilevel"/>
     <w:tmpl w:val="1AE652EA"/>
@@ -7068,7 +7005,7 @@
       </w:rPr>
     </w:lvl>
   </w:abstractNum>
-  <w:abstractNum w:abstractNumId="13" w15:restartNumberingAfterBreak="0">
+  <w:abstractNum w:abstractNumId="16" w15:restartNumberingAfterBreak="0">
     <w:nsid w:val="4D2F5081"/>
     <w:multiLevelType w:val="multilevel"/>
     <w:tmpl w:val="379A5C2A"/>
@@ -7217,7 +7154,7 @@
       </w:rPr>
     </w:lvl>
   </w:abstractNum>
-  <w:abstractNum w:abstractNumId="14" w15:restartNumberingAfterBreak="0">
+  <w:abstractNum w:abstractNumId="17" w15:restartNumberingAfterBreak="0">
     <w:nsid w:val="54D703A0"/>
     <w:multiLevelType w:val="multilevel"/>
     <w:tmpl w:val="698EDBD8"/>
@@ -7366,11 +7303,11 @@
       </w:rPr>
     </w:lvl>
   </w:abstractNum>
-  <w:abstractNum w:abstractNumId="15" w15:restartNumberingAfterBreak="0">
+  <w:abstractNum w:abstractNumId="18" w15:restartNumberingAfterBreak="0">
     <w:nsid w:val="5AD02ABC"/>
     <w:multiLevelType w:val="hybridMultilevel"/>
-    <w:tmpl w:val="6860C17A"/>
-    <w:lvl w:ilvl="0" w:tplc="0410000F">
+    <w:tmpl w:val="9732E758"/>
+    <w:lvl w:ilvl="0" w:tplc="B470DFEE">
       <w:start w:val="1"/>
       <w:numFmt w:val="decimal"/>
       <w:lvlText w:val="%1."/>
@@ -7378,6 +7315,9 @@
       <w:pPr>
         <w:ind w:left="720" w:hanging="360"/>
       </w:pPr>
+      <w:rPr>
+        <w:color w:val="auto"/>
+      </w:rPr>
     </w:lvl>
     <w:lvl w:ilvl="1" w:tplc="04100019" w:tentative="1">
       <w:start w:val="1"/>
@@ -7452,7 +7392,7 @@
       </w:pPr>
     </w:lvl>
   </w:abstractNum>
-  <w:abstractNum w:abstractNumId="16" w15:restartNumberingAfterBreak="0">
+  <w:abstractNum w:abstractNumId="19" w15:restartNumberingAfterBreak="0">
     <w:nsid w:val="5D1546BF"/>
     <w:multiLevelType w:val="multilevel"/>
     <w:tmpl w:val="7EB0B9D0"/>
@@ -7601,7 +7541,7 @@
       </w:rPr>
     </w:lvl>
   </w:abstractNum>
-  <w:abstractNum w:abstractNumId="17" w15:restartNumberingAfterBreak="0">
+  <w:abstractNum w:abstractNumId="20" w15:restartNumberingAfterBreak="0">
     <w:nsid w:val="5ECD2568"/>
     <w:multiLevelType w:val="multilevel"/>
     <w:tmpl w:val="87C65674"/>
@@ -7750,7 +7690,7 @@
       </w:rPr>
     </w:lvl>
   </w:abstractNum>
-  <w:abstractNum w:abstractNumId="18" w15:restartNumberingAfterBreak="0">
+  <w:abstractNum w:abstractNumId="21" w15:restartNumberingAfterBreak="0">
     <w:nsid w:val="60057887"/>
     <w:multiLevelType w:val="multilevel"/>
     <w:tmpl w:val="5978ECFC"/>
@@ -7899,7 +7839,7 @@
       </w:rPr>
     </w:lvl>
   </w:abstractNum>
-  <w:abstractNum w:abstractNumId="19" w15:restartNumberingAfterBreak="0">
+  <w:abstractNum w:abstractNumId="22" w15:restartNumberingAfterBreak="0">
     <w:nsid w:val="6F544A5B"/>
     <w:multiLevelType w:val="multilevel"/>
     <w:tmpl w:val="8F9838D4"/>
@@ -8048,7 +7988,93 @@
       </w:rPr>
     </w:lvl>
   </w:abstractNum>
-  <w:abstractNum w:abstractNumId="20" w15:restartNumberingAfterBreak="0">
+  <w:abstractNum w:abstractNumId="23" w15:restartNumberingAfterBreak="0">
+    <w:nsid w:val="739D268D"/>
+    <w:multiLevelType w:val="hybridMultilevel"/>
+    <w:tmpl w:val="3014DBA2"/>
+    <w:lvl w:ilvl="0" w:tplc="0410000F">
+      <w:start w:val="1"/>
+      <w:numFmt w:val="decimal"/>
+      <w:lvlText w:val="%1."/>
+      <w:lvlJc w:val="left"/>
+      <w:pPr>
+        <w:ind w:left="1440" w:hanging="360"/>
+      </w:pPr>
+    </w:lvl>
+    <w:lvl w:ilvl="1" w:tplc="04100019" w:tentative="1">
+      <w:start w:val="1"/>
+      <w:numFmt w:val="lowerLetter"/>
+      <w:lvlText w:val="%2."/>
+      <w:lvlJc w:val="left"/>
+      <w:pPr>
+        <w:ind w:left="2160" w:hanging="360"/>
+      </w:pPr>
+    </w:lvl>
+    <w:lvl w:ilvl="2" w:tplc="0410001B" w:tentative="1">
+      <w:start w:val="1"/>
+      <w:numFmt w:val="lowerRoman"/>
+      <w:lvlText w:val="%3."/>
+      <w:lvlJc w:val="right"/>
+      <w:pPr>
+        <w:ind w:left="2880" w:hanging="180"/>
+      </w:pPr>
+    </w:lvl>
+    <w:lvl w:ilvl="3" w:tplc="0410000F" w:tentative="1">
+      <w:start w:val="1"/>
+      <w:numFmt w:val="decimal"/>
+      <w:lvlText w:val="%4."/>
+      <w:lvlJc w:val="left"/>
+      <w:pPr>
+        <w:ind w:left="3600" w:hanging="360"/>
+      </w:pPr>
+    </w:lvl>
+    <w:lvl w:ilvl="4" w:tplc="04100019" w:tentative="1">
+      <w:start w:val="1"/>
+      <w:numFmt w:val="lowerLetter"/>
+      <w:lvlText w:val="%5."/>
+      <w:lvlJc w:val="left"/>
+      <w:pPr>
+        <w:ind w:left="4320" w:hanging="360"/>
+      </w:pPr>
+    </w:lvl>
+    <w:lvl w:ilvl="5" w:tplc="0410001B" w:tentative="1">
+      <w:start w:val="1"/>
+      <w:numFmt w:val="lowerRoman"/>
+      <w:lvlText w:val="%6."/>
+      <w:lvlJc w:val="right"/>
+      <w:pPr>
+        <w:ind w:left="5040" w:hanging="180"/>
+      </w:pPr>
+    </w:lvl>
+    <w:lvl w:ilvl="6" w:tplc="0410000F" w:tentative="1">
+      <w:start w:val="1"/>
+      <w:numFmt w:val="decimal"/>
+      <w:lvlText w:val="%7."/>
+      <w:lvlJc w:val="left"/>
+      <w:pPr>
+        <w:ind w:left="5760" w:hanging="360"/>
+      </w:pPr>
+    </w:lvl>
+    <w:lvl w:ilvl="7" w:tplc="04100019" w:tentative="1">
+      <w:start w:val="1"/>
+      <w:numFmt w:val="lowerLetter"/>
+      <w:lvlText w:val="%8."/>
+      <w:lvlJc w:val="left"/>
+      <w:pPr>
+        <w:ind w:left="6480" w:hanging="360"/>
+      </w:pPr>
+    </w:lvl>
+    <w:lvl w:ilvl="8" w:tplc="0410001B" w:tentative="1">
+      <w:start w:val="1"/>
+      <w:numFmt w:val="lowerRoman"/>
+      <w:lvlText w:val="%9."/>
+      <w:lvlJc w:val="right"/>
+      <w:pPr>
+        <w:ind w:left="7200" w:hanging="180"/>
+      </w:pPr>
+    </w:lvl>
+  </w:abstractNum>
+  <w:abstractNum w:abstractNumId="24" w15:restartNumberingAfterBreak="0">
     <w:nsid w:val="75B43975"/>
     <w:multiLevelType w:val="multilevel"/>
     <w:tmpl w:val="06624E9E"/>
@@ -8197,7 +8223,93 @@
       </w:rPr>
     </w:lvl>
   </w:abstractNum>
-  <w:abstractNum w:abstractNumId="21" w15:restartNumberingAfterBreak="0">
+  <w:abstractNum w:abstractNumId="25" w15:restartNumberingAfterBreak="0">
+    <w:nsid w:val="78A22957"/>
+    <w:multiLevelType w:val="hybridMultilevel"/>
+    <w:tmpl w:val="61986980"/>
+    <w:lvl w:ilvl="0" w:tplc="0410000F">
+      <w:start w:val="1"/>
+      <w:numFmt w:val="decimal"/>
+      <w:lvlText w:val="%1."/>
+      <w:lvlJc w:val="left"/>
+      <w:pPr>
+        <w:ind w:left="1788" w:hanging="360"/>
+      </w:pPr>
+    </w:lvl>
+    <w:lvl w:ilvl="1" w:tplc="04100019" w:tentative="1">
+      <w:start w:val="1"/>
+      <w:numFmt w:val="lowerLetter"/>
+      <w:lvlText w:val="%2."/>
+      <w:lvlJc w:val="left"/>
+      <w:pPr>
+        <w:ind w:left="2508" w:hanging="360"/>
+      </w:pPr>
+    </w:lvl>
+    <w:lvl w:ilvl="2" w:tplc="0410001B" w:tentative="1">
+      <w:start w:val="1"/>
+      <w:numFmt w:val="lowerRoman"/>
+      <w:lvlText w:val="%3."/>
+      <w:lvlJc w:val="right"/>
+      <w:pPr>
+        <w:ind w:left="3228" w:hanging="180"/>
+      </w:pPr>
+    </w:lvl>
+    <w:lvl w:ilvl="3" w:tplc="0410000F" w:tentative="1">
+      <w:start w:val="1"/>
+      <w:numFmt w:val="decimal"/>
+      <w:lvlText w:val="%4."/>
+      <w:lvlJc w:val="left"/>
+      <w:pPr>
+        <w:ind w:left="3948" w:hanging="360"/>
+      </w:pPr>
+    </w:lvl>
+    <w:lvl w:ilvl="4" w:tplc="04100019" w:tentative="1">
+      <w:start w:val="1"/>
+      <w:numFmt w:val="lowerLetter"/>
+      <w:lvlText w:val="%5."/>
+      <w:lvlJc w:val="left"/>
+      <w:pPr>
+        <w:ind w:left="4668" w:hanging="360"/>
+      </w:pPr>
+    </w:lvl>
+    <w:lvl w:ilvl="5" w:tplc="0410001B" w:tentative="1">
+      <w:start w:val="1"/>
+      <w:numFmt w:val="lowerRoman"/>
+      <w:lvlText w:val="%6."/>
+      <w:lvlJc w:val="right"/>
+      <w:pPr>
+        <w:ind w:left="5388" w:hanging="180"/>
+      </w:pPr>
+    </w:lvl>
+    <w:lvl w:ilvl="6" w:tplc="0410000F" w:tentative="1">
+      <w:start w:val="1"/>
+      <w:numFmt w:val="decimal"/>
+      <w:lvlText w:val="%7."/>
+      <w:lvlJc w:val="left"/>
+      <w:pPr>
+        <w:ind w:left="6108" w:hanging="360"/>
+      </w:pPr>
+    </w:lvl>
+    <w:lvl w:ilvl="7" w:tplc="04100019" w:tentative="1">
+      <w:start w:val="1"/>
+      <w:numFmt w:val="lowerLetter"/>
+      <w:lvlText w:val="%8."/>
+      <w:lvlJc w:val="left"/>
+      <w:pPr>
+        <w:ind w:left="6828" w:hanging="360"/>
+      </w:pPr>
+    </w:lvl>
+    <w:lvl w:ilvl="8" w:tplc="0410001B" w:tentative="1">
+      <w:start w:val="1"/>
+      <w:numFmt w:val="lowerRoman"/>
+      <w:lvlText w:val="%9."/>
+      <w:lvlJc w:val="right"/>
+      <w:pPr>
+        <w:ind w:left="7548" w:hanging="180"/>
+      </w:pPr>
+    </w:lvl>
+  </w:abstractNum>
+  <w:abstractNum w:abstractNumId="26" w15:restartNumberingAfterBreak="0">
     <w:nsid w:val="799E02F6"/>
     <w:multiLevelType w:val="multilevel"/>
     <w:tmpl w:val="90B295B6"/>
@@ -8347,70 +8459,85 @@
     </w:lvl>
   </w:abstractNum>
   <w:num w:numId="1">
-    <w:abstractNumId w:val="12"/>
+    <w:abstractNumId w:val="15"/>
   </w:num>
   <w:num w:numId="2">
-    <w:abstractNumId w:val="14"/>
+    <w:abstractNumId w:val="17"/>
   </w:num>
   <w:num w:numId="3">
-    <w:abstractNumId w:val="20"/>
+    <w:abstractNumId w:val="24"/>
   </w:num>
   <w:num w:numId="4">
-    <w:abstractNumId w:val="2"/>
+    <w:abstractNumId w:val="3"/>
   </w:num>
   <w:num w:numId="5">
     <w:abstractNumId w:val="0"/>
   </w:num>
   <w:num w:numId="6">
+    <w:abstractNumId w:val="22"/>
+  </w:num>
+  <w:num w:numId="7">
+    <w:abstractNumId w:val="5"/>
+  </w:num>
+  <w:num w:numId="8">
     <w:abstractNumId w:val="19"/>
   </w:num>
-  <w:num w:numId="7">
+  <w:num w:numId="9">
+    <w:abstractNumId w:val="7"/>
+  </w:num>
+  <w:num w:numId="10">
+    <w:abstractNumId w:val="21"/>
+  </w:num>
+  <w:num w:numId="11">
+    <w:abstractNumId w:val="2"/>
+  </w:num>
+  <w:num w:numId="12">
+    <w:abstractNumId w:val="11"/>
+  </w:num>
+  <w:num w:numId="13">
+    <w:abstractNumId w:val="9"/>
+  </w:num>
+  <w:num w:numId="14">
+    <w:abstractNumId w:val="13"/>
+  </w:num>
+  <w:num w:numId="15">
+    <w:abstractNumId w:val="20"/>
+  </w:num>
+  <w:num w:numId="16">
+    <w:abstractNumId w:val="16"/>
+  </w:num>
+  <w:num w:numId="17">
+    <w:abstractNumId w:val="26"/>
+  </w:num>
+  <w:num w:numId="18">
+    <w:abstractNumId w:val="12"/>
+  </w:num>
+  <w:num w:numId="19">
+    <w:abstractNumId w:val="14"/>
+  </w:num>
+  <w:num w:numId="20">
     <w:abstractNumId w:val="4"/>
   </w:num>
-  <w:num w:numId="8">
-    <w:abstractNumId w:val="16"/>
+  <w:num w:numId="21">
+    <w:abstractNumId w:val="10"/>
   </w:num>
-  <w:num w:numId="9">
-    <w:abstractNumId w:val="5"/>
-  </w:num>
-  <w:num w:numId="10">
+  <w:num w:numId="22">
     <w:abstractNumId w:val="18"/>
   </w:num>
-  <w:num w:numId="11">
-    <w:abstractNumId w:val="1"/>
+  <w:num w:numId="23">
+    <w:abstractNumId w:val="25"/>
   </w:num>
-  <w:num w:numId="12">
+  <w:num w:numId="24">
+    <w:abstractNumId w:val="6"/>
+  </w:num>
+  <w:num w:numId="25">
+    <w:abstractNumId w:val="23"/>
+  </w:num>
+  <w:num w:numId="26">
     <w:abstractNumId w:val="8"/>
   </w:num>
-  <w:num w:numId="13">
-    <w:abstractNumId w:val="6"/>
-  </w:num>
-  <w:num w:numId="14">
-    <w:abstractNumId w:val="10"/>
-  </w:num>
-  <w:num w:numId="15">
-    <w:abstractNumId w:val="17"/>
-  </w:num>
-  <w:num w:numId="16">
-    <w:abstractNumId w:val="13"/>
-  </w:num>
-  <w:num w:numId="17">
-    <w:abstractNumId w:val="21"/>
-  </w:num>
-  <w:num w:numId="18">
-    <w:abstractNumId w:val="9"/>
-  </w:num>
-  <w:num w:numId="19">
-    <w:abstractNumId w:val="11"/>
-  </w:num>
-  <w:num w:numId="20">
-    <w:abstractNumId w:val="3"/>
-  </w:num>
-  <w:num w:numId="21">
-    <w:abstractNumId w:val="7"/>
-  </w:num>
-  <w:num w:numId="22">
-    <w:abstractNumId w:val="15"/>
+  <w:num w:numId="27">
+    <w:abstractNumId w:val="1"/>
   </w:num>
 </w:numbering>
 </file>
@@ -8813,7 +8940,6 @@
   <w:style w:type="character" w:default="1" w:styleId="Carpredefinitoparagrafo">
     <w:name w:val="Default Paragraph Font"/>
     <w:uiPriority w:val="1"/>
-    <w:semiHidden/>
     <w:unhideWhenUsed/>
   </w:style>
   <w:style w:type="table" w:default="1" w:styleId="Tabellanormale">

</xml_diff>